<commit_message>
testing push to main branch
</commit_message>
<xml_diff>
--- a/Project Plan.docx
+++ b/Project Plan.docx
@@ -1,6 +1,6 @@
 
 <file path=word/document.xml><?xml version="1.0" encoding="utf-8"?>
-<w:document xmlns:wpc="http://schemas.microsoft.com/office/word/2010/wordprocessingCanvas" xmlns:cx="http://schemas.microsoft.com/office/drawing/2014/chartex" xmlns:cx1="http://schemas.microsoft.com/office/drawing/2015/9/8/chartex" xmlns:mc="http://schemas.openxmlformats.org/markup-compatibility/2006" xmlns:o="urn:schemas-microsoft-com:office:office" xmlns:r="http://schemas.openxmlformats.org/officeDocument/2006/relationships" xmlns:m="http://schemas.openxmlformats.org/officeDocument/2006/math" xmlns:v="urn:schemas-microsoft-com:vml" xmlns:wp14="http://schemas.microsoft.com/office/word/2010/wordprocessingDrawing" xmlns:wp="http://schemas.openxmlformats.org/drawingml/2006/wordprocessingDrawing" xmlns:w10="urn:schemas-microsoft-com:office:word" xmlns:w="http://schemas.openxmlformats.org/wordprocessingml/2006/main" xmlns:w14="http://schemas.microsoft.com/office/word/2010/wordml" xmlns:w15="http://schemas.microsoft.com/office/word/2012/wordml" xmlns:w16se="http://schemas.microsoft.com/office/word/2015/wordml/symex" xmlns:wpg="http://schemas.microsoft.com/office/word/2010/wordprocessingGroup" xmlns:wpi="http://schemas.microsoft.com/office/word/2010/wordprocessingInk" xmlns:wne="http://schemas.microsoft.com/office/word/2006/wordml" xmlns:wps="http://schemas.microsoft.com/office/word/2010/wordprocessingShape" mc:Ignorable="w14 w15 w16se wp14">
+<w:document xmlns:wpc="http://schemas.microsoft.com/office/word/2010/wordprocessingCanvas" xmlns:cx="http://schemas.microsoft.com/office/drawing/2014/chartex" xmlns:cx1="http://schemas.microsoft.com/office/drawing/2015/9/8/chartex" xmlns:cx2="http://schemas.microsoft.com/office/drawing/2015/10/21/chartex" xmlns:cx3="http://schemas.microsoft.com/office/drawing/2016/5/9/chartex" xmlns:cx4="http://schemas.microsoft.com/office/drawing/2016/5/10/chartex" xmlns:cx5="http://schemas.microsoft.com/office/drawing/2016/5/11/chartex" xmlns:cx6="http://schemas.microsoft.com/office/drawing/2016/5/12/chartex" xmlns:cx7="http://schemas.microsoft.com/office/drawing/2016/5/13/chartex" xmlns:cx8="http://schemas.microsoft.com/office/drawing/2016/5/14/chartex" xmlns:mc="http://schemas.openxmlformats.org/markup-compatibility/2006" xmlns:aink="http://schemas.microsoft.com/office/drawing/2016/ink" xmlns:am3d="http://schemas.microsoft.com/office/drawing/2017/model3d" xmlns:o="urn:schemas-microsoft-com:office:office" xmlns:oel="http://schemas.microsoft.com/office/2019/extlst" xmlns:r="http://schemas.openxmlformats.org/officeDocument/2006/relationships" xmlns:m="http://schemas.openxmlformats.org/officeDocument/2006/math" xmlns:v="urn:schemas-microsoft-com:vml" xmlns:wp14="http://schemas.microsoft.com/office/word/2010/wordprocessingDrawing" xmlns:wp="http://schemas.openxmlformats.org/drawingml/2006/wordprocessingDrawing" xmlns:w10="urn:schemas-microsoft-com:office:word" xmlns:w="http://schemas.openxmlformats.org/wordprocessingml/2006/main" xmlns:w14="http://schemas.microsoft.com/office/word/2010/wordml" xmlns:w15="http://schemas.microsoft.com/office/word/2012/wordml" xmlns:w16cex="http://schemas.microsoft.com/office/word/2018/wordml/cex" xmlns:w16cid="http://schemas.microsoft.com/office/word/2016/wordml/cid" xmlns:w16="http://schemas.microsoft.com/office/word/2018/wordml" xmlns:w16sdtdh="http://schemas.microsoft.com/office/word/2020/wordml/sdtdatahash" xmlns:w16se="http://schemas.microsoft.com/office/word/2015/wordml/symex" xmlns:wpg="http://schemas.microsoft.com/office/word/2010/wordprocessingGroup" xmlns:wpi="http://schemas.microsoft.com/office/word/2010/wordprocessingInk" xmlns:wne="http://schemas.microsoft.com/office/word/2006/wordml" xmlns:wps="http://schemas.microsoft.com/office/word/2010/wordprocessingShape" mc:Ignorable="w14 w15 w16se w16cid w16 w16cex w16sdtdh wp14">
   <w:body>
     <w:p>
       <w:pPr>
@@ -745,7 +745,32 @@
       </w:r>
       <w:bookmarkEnd w:id="1"/>
     </w:p>
-    <w:p/>
+    <w:p>
+      <w:r>
+        <w:t xml:space="preserve">Additional Tool - </w:t>
+      </w:r>
+      <w:r>
+        <w:t>Financial Analysis:</w:t>
+      </w:r>
+    </w:p>
+    <w:p>
+      <w:r>
+        <w:t xml:space="preserve">Yearly Revenue: </w:t>
+      </w:r>
+      <w:proofErr w:type="spellStart"/>
+      <w:r>
+        <w:t>Analyze</w:t>
+      </w:r>
+      <w:proofErr w:type="spellEnd"/>
+      <w:r>
+        <w:t xml:space="preserve"> the yearly revenue from penalties using OFFENCE_FINYEAR and TOTAL_VALUE.</w:t>
+      </w:r>
+    </w:p>
+    <w:p>
+      <w:r>
+        <w:t>High Revenue Offenses: Identify which OFFENCE_CODE or OFFENCE_DESC typically have the highest FACE_VALUE or contribute the most to TOTAL_VALUE.</w:t>
+      </w:r>
+    </w:p>
     <w:p>
       <w:pPr>
         <w:pStyle w:val="Heading2"/>
@@ -929,8 +954,6 @@
         </w:rPr>
         <w:t>Activity Definition</w:t>
       </w:r>
-      <w:bookmarkStart w:id="4" w:name="_GoBack"/>
-      <w:bookmarkEnd w:id="4"/>
     </w:p>
     <w:p>
       <w:pPr>
@@ -968,7 +991,7 @@
           <w:numId w:val="2"/>
         </w:numPr>
       </w:pPr>
-      <w:bookmarkStart w:id="5" w:name="_Toc46748292"/>
+      <w:bookmarkStart w:id="4" w:name="_Toc46748292"/>
       <w:r>
         <w:lastRenderedPageBreak/>
         <w:t>Activity Definition</w:t>
@@ -976,7 +999,7 @@
       <w:r>
         <w:t xml:space="preserve"> &amp; Estimation</w:t>
       </w:r>
-      <w:bookmarkEnd w:id="5"/>
+      <w:bookmarkEnd w:id="4"/>
     </w:p>
     <w:p>
       <w:pPr>
@@ -1033,12 +1056,12 @@
           <w:numId w:val="2"/>
         </w:numPr>
       </w:pPr>
-      <w:bookmarkStart w:id="6" w:name="_Toc46748293"/>
+      <w:bookmarkStart w:id="5" w:name="_Toc46748293"/>
       <w:r>
         <w:lastRenderedPageBreak/>
         <w:t>Gantt Chart</w:t>
       </w:r>
-      <w:bookmarkEnd w:id="6"/>
+      <w:bookmarkEnd w:id="5"/>
     </w:p>
     <w:p>
       <w:pPr>
@@ -1080,7 +1103,7 @@
 </file>
 
 <file path=word/numbering.xml><?xml version="1.0" encoding="utf-8"?>
-<w:numbering xmlns:wpc="http://schemas.microsoft.com/office/word/2010/wordprocessingCanvas" xmlns:cx="http://schemas.microsoft.com/office/drawing/2014/chartex" xmlns:cx1="http://schemas.microsoft.com/office/drawing/2015/9/8/chartex" xmlns:mc="http://schemas.openxmlformats.org/markup-compatibility/2006" xmlns:o="urn:schemas-microsoft-com:office:office" xmlns:r="http://schemas.openxmlformats.org/officeDocument/2006/relationships" xmlns:m="http://schemas.openxmlformats.org/officeDocument/2006/math" xmlns:v="urn:schemas-microsoft-com:vml" xmlns:wp14="http://schemas.microsoft.com/office/word/2010/wordprocessingDrawing" xmlns:wp="http://schemas.openxmlformats.org/drawingml/2006/wordprocessingDrawing" xmlns:w10="urn:schemas-microsoft-com:office:word" xmlns:w="http://schemas.openxmlformats.org/wordprocessingml/2006/main" xmlns:w14="http://schemas.microsoft.com/office/word/2010/wordml" xmlns:w15="http://schemas.microsoft.com/office/word/2012/wordml" xmlns:w16se="http://schemas.microsoft.com/office/word/2015/wordml/symex" xmlns:wpg="http://schemas.microsoft.com/office/word/2010/wordprocessingGroup" xmlns:wpi="http://schemas.microsoft.com/office/word/2010/wordprocessingInk" xmlns:wne="http://schemas.microsoft.com/office/word/2006/wordml" xmlns:wps="http://schemas.microsoft.com/office/word/2010/wordprocessingShape" mc:Ignorable="w14 w15 w16se wp14">
+<w:numbering xmlns:wpc="http://schemas.microsoft.com/office/word/2010/wordprocessingCanvas" xmlns:cx="http://schemas.microsoft.com/office/drawing/2014/chartex" xmlns:cx1="http://schemas.microsoft.com/office/drawing/2015/9/8/chartex" xmlns:cx2="http://schemas.microsoft.com/office/drawing/2015/10/21/chartex" xmlns:cx3="http://schemas.microsoft.com/office/drawing/2016/5/9/chartex" xmlns:cx4="http://schemas.microsoft.com/office/drawing/2016/5/10/chartex" xmlns:cx5="http://schemas.microsoft.com/office/drawing/2016/5/11/chartex" xmlns:cx6="http://schemas.microsoft.com/office/drawing/2016/5/12/chartex" xmlns:cx7="http://schemas.microsoft.com/office/drawing/2016/5/13/chartex" xmlns:cx8="http://schemas.microsoft.com/office/drawing/2016/5/14/chartex" xmlns:mc="http://schemas.openxmlformats.org/markup-compatibility/2006" xmlns:aink="http://schemas.microsoft.com/office/drawing/2016/ink" xmlns:am3d="http://schemas.microsoft.com/office/drawing/2017/model3d" xmlns:o="urn:schemas-microsoft-com:office:office" xmlns:oel="http://schemas.microsoft.com/office/2019/extlst" xmlns:r="http://schemas.openxmlformats.org/officeDocument/2006/relationships" xmlns:m="http://schemas.openxmlformats.org/officeDocument/2006/math" xmlns:v="urn:schemas-microsoft-com:vml" xmlns:wp14="http://schemas.microsoft.com/office/word/2010/wordprocessingDrawing" xmlns:wp="http://schemas.openxmlformats.org/drawingml/2006/wordprocessingDrawing" xmlns:w10="urn:schemas-microsoft-com:office:word" xmlns:w="http://schemas.openxmlformats.org/wordprocessingml/2006/main" xmlns:w14="http://schemas.microsoft.com/office/word/2010/wordml" xmlns:w15="http://schemas.microsoft.com/office/word/2012/wordml" xmlns:w16cex="http://schemas.microsoft.com/office/word/2018/wordml/cex" xmlns:w16cid="http://schemas.microsoft.com/office/word/2016/wordml/cid" xmlns:w16="http://schemas.microsoft.com/office/word/2018/wordml" xmlns:w16sdtdh="http://schemas.microsoft.com/office/word/2020/wordml/sdtdatahash" xmlns:w16se="http://schemas.microsoft.com/office/word/2015/wordml/symex" xmlns:wpg="http://schemas.microsoft.com/office/word/2010/wordprocessingGroup" xmlns:wpi="http://schemas.microsoft.com/office/word/2010/wordprocessingInk" xmlns:wne="http://schemas.microsoft.com/office/word/2006/wordml" xmlns:wps="http://schemas.microsoft.com/office/word/2010/wordprocessingShape" mc:Ignorable="w14 w15 w16se w16cid w16 w16cex w16sdtdh wp14">
   <w:abstractNum w:abstractNumId="0" w15:restartNumberingAfterBreak="0">
     <w:nsid w:val="375D36C8"/>
     <w:multiLevelType w:val="multilevel"/>
@@ -1307,17 +1330,17 @@
       </w:rPr>
     </w:lvl>
   </w:abstractNum>
-  <w:num w:numId="1">
+  <w:num w:numId="1" w16cid:durableId="1961766418">
     <w:abstractNumId w:val="0"/>
   </w:num>
-  <w:num w:numId="2">
+  <w:num w:numId="2" w16cid:durableId="359286804">
     <w:abstractNumId w:val="1"/>
   </w:num>
 </w:numbering>
 </file>
 
 <file path=word/styles.xml><?xml version="1.0" encoding="utf-8"?>
-<w:styles xmlns:mc="http://schemas.openxmlformats.org/markup-compatibility/2006" xmlns:r="http://schemas.openxmlformats.org/officeDocument/2006/relationships" xmlns:w="http://schemas.openxmlformats.org/wordprocessingml/2006/main" xmlns:w14="http://schemas.microsoft.com/office/word/2010/wordml" xmlns:w15="http://schemas.microsoft.com/office/word/2012/wordml" xmlns:w16se="http://schemas.microsoft.com/office/word/2015/wordml/symex" mc:Ignorable="w14 w15 w16se">
+<w:styles xmlns:mc="http://schemas.openxmlformats.org/markup-compatibility/2006" xmlns:r="http://schemas.openxmlformats.org/officeDocument/2006/relationships" xmlns:w="http://schemas.openxmlformats.org/wordprocessingml/2006/main" xmlns:w14="http://schemas.microsoft.com/office/word/2010/wordml" xmlns:w15="http://schemas.microsoft.com/office/word/2012/wordml" xmlns:w16cex="http://schemas.microsoft.com/office/word/2018/wordml/cex" xmlns:w16cid="http://schemas.microsoft.com/office/word/2016/wordml/cid" xmlns:w16="http://schemas.microsoft.com/office/word/2018/wordml" xmlns:w16sdtdh="http://schemas.microsoft.com/office/word/2020/wordml/sdtdatahash" xmlns:w16se="http://schemas.microsoft.com/office/word/2015/wordml/symex" mc:Ignorable="w14 w15 w16se w16cid w16 w16cex w16sdtdh">
   <w:docDefaults>
     <w:rPrDefault>
       <w:rPr>
@@ -1333,7 +1356,7 @@
       </w:pPr>
     </w:pPrDefault>
   </w:docDefaults>
-  <w:latentStyles w:defLockedState="0" w:defUIPriority="99" w:defSemiHidden="0" w:defUnhideWhenUsed="0" w:defQFormat="0" w:count="371">
+  <w:latentStyles w:defLockedState="0" w:defUIPriority="99" w:defSemiHidden="0" w:defUnhideWhenUsed="0" w:defQFormat="0" w:count="376">
     <w:lsdException w:name="Normal" w:uiPriority="0" w:qFormat="1"/>
     <w:lsdException w:name="heading 1" w:uiPriority="9" w:qFormat="1"/>
     <w:lsdException w:name="heading 2" w:semiHidden="1" w:uiPriority="9" w:unhideWhenUsed="1" w:qFormat="1"/>
@@ -1705,6 +1728,11 @@
     <w:lsdException w:name="List Table 5 Dark Accent 6" w:uiPriority="50"/>
     <w:lsdException w:name="List Table 6 Colorful Accent 6" w:uiPriority="51"/>
     <w:lsdException w:name="List Table 7 Colorful Accent 6" w:uiPriority="52"/>
+    <w:lsdException w:name="Mention" w:semiHidden="1" w:unhideWhenUsed="1"/>
+    <w:lsdException w:name="Smart Hyperlink" w:semiHidden="1" w:unhideWhenUsed="1"/>
+    <w:lsdException w:name="Hashtag" w:semiHidden="1" w:unhideWhenUsed="1"/>
+    <w:lsdException w:name="Unresolved Mention" w:semiHidden="1" w:unhideWhenUsed="1"/>
+    <w:lsdException w:name="Smart Link" w:semiHidden="1" w:unhideWhenUsed="1"/>
   </w:latentStyles>
   <w:style w:type="paragraph" w:default="1" w:styleId="Normal">
     <w:name w:val="Normal"/>

</xml_diff>

<commit_message>
added scope and intro
</commit_message>
<xml_diff>
--- a/Project Plan.docx
+++ b/Project Plan.docx
@@ -5,28 +5,97 @@
     <w:p>
       <w:pPr>
         <w:pStyle w:val="Title"/>
-      </w:pPr>
-      <w:r>
+        <w:pBdr>
+          <w:bottom w:val="single" w:sz="8" w:space="31" w:color="4A66AC" w:themeColor="accent1"/>
+        </w:pBdr>
+        <w:rPr>
+          <w:b/>
+          <w:bCs/>
+        </w:rPr>
+      </w:pPr>
+      <w:r>
+        <w:rPr>
+          <w:b/>
+          <w:bCs/>
+        </w:rPr>
         <w:t>Project Plan</w:t>
       </w:r>
       <w:r>
+        <w:rPr>
+          <w:b/>
+          <w:bCs/>
+        </w:rPr>
         <w:t xml:space="preserve"> </w:t>
       </w:r>
     </w:p>
     <w:p>
       <w:pPr>
-        <w:pStyle w:val="Title"/>
-      </w:pPr>
-      <w:r>
-        <w:t>&lt;Project Name&gt;</w:t>
+        <w:rPr>
+          <w:rFonts w:asciiTheme="majorHAnsi" w:eastAsiaTheme="majorEastAsia" w:hAnsiTheme="majorHAnsi" w:cstheme="majorBidi"/>
+          <w:b/>
+          <w:bCs/>
+          <w:color w:val="1B1D3D" w:themeColor="text2" w:themeShade="BF"/>
+          <w:spacing w:val="5"/>
+          <w:sz w:val="52"/>
+          <w:szCs w:val="52"/>
+        </w:rPr>
+      </w:pPr>
+      <w:r>
+        <w:rPr>
+          <w:rFonts w:asciiTheme="majorHAnsi" w:eastAsiaTheme="majorEastAsia" w:hAnsiTheme="majorHAnsi" w:cstheme="majorBidi"/>
+          <w:b/>
+          <w:bCs/>
+          <w:color w:val="1B1D3D" w:themeColor="text2" w:themeShade="BF"/>
+          <w:spacing w:val="5"/>
+          <w:sz w:val="52"/>
+          <w:szCs w:val="52"/>
+        </w:rPr>
+        <w:t>NSW Traffic Penalty Data</w:t>
       </w:r>
     </w:p>
     <w:p>
-      <w:r>
-        <w:t>Student Name</w:t>
-      </w:r>
-      <w:r>
-        <w:t>s</w:t>
+      <w:pPr>
+        <w:rPr>
+          <w:b/>
+          <w:bCs/>
+        </w:rPr>
+      </w:pPr>
+      <w:r>
+        <w:rPr>
+          <w:b/>
+          <w:bCs/>
+        </w:rPr>
+        <w:t>Daehoon Seong</w:t>
+      </w:r>
+    </w:p>
+    <w:p>
+      <w:pPr>
+        <w:rPr>
+          <w:b/>
+          <w:bCs/>
+        </w:rPr>
+      </w:pPr>
+      <w:r>
+        <w:rPr>
+          <w:b/>
+          <w:bCs/>
+        </w:rPr>
+        <w:t>Waraphorn Srisomboonkamol</w:t>
+      </w:r>
+    </w:p>
+    <w:p>
+      <w:pPr>
+        <w:rPr>
+          <w:b/>
+          <w:bCs/>
+        </w:rPr>
+      </w:pPr>
+      <w:r>
+        <w:rPr>
+          <w:b/>
+          <w:bCs/>
+        </w:rPr>
+        <w:t>Justin Bilao</w:t>
       </w:r>
     </w:p>
     <w:p>
@@ -725,11 +794,20 @@
     </w:p>
     <w:p>
       <w:pPr>
+        <w:pStyle w:val="ListParagraph"/>
+        <w:ind w:left="284"/>
         <w:jc w:val="both"/>
-        <w:rPr>
-          <w:i/>
-        </w:rPr>
-      </w:pPr>
+      </w:pPr>
+      <w:bookmarkStart w:id="1" w:name="_Toc46748289"/>
+      <w:r>
+        <w:t xml:space="preserve">The NSW Traffic Penalty Data offers a comprehensive compilation of traffic violations from the year 2011 to 2017. This dataset provides insights into various details such as the offense codes, offense descriptions, penalty amounts, and so forth. By </w:t>
+      </w:r>
+      <w:r>
+        <w:t>analysing</w:t>
+      </w:r>
+      <w:r>
+        <w:t xml:space="preserve"> this dataset, authorities can discern patterns, peak offense periods, and specific regions with higher incidences, guiding better resource allocation and targeted awareness campaigns.</w:t>
+      </w:r>
     </w:p>
     <w:p>
       <w:pPr>
@@ -739,7 +817,6 @@
           <w:numId w:val="2"/>
         </w:numPr>
       </w:pPr>
-      <w:bookmarkStart w:id="1" w:name="_Toc46748289"/>
       <w:r>
         <w:t>Scope</w:t>
       </w:r>
@@ -747,27 +824,159 @@
     </w:p>
     <w:p>
       <w:r>
-        <w:t>Additional Tool - Financial Analysis:</w:t>
+        <w:t>This project aims to develop a data analysis and visualization tool tailored for the NSW Traffic Penalty Data. The objectives and deliverables for the tool are as follows:</w:t>
       </w:r>
     </w:p>
     <w:p>
-      <w:r>
-        <w:t xml:space="preserve">Yearly Revenue: </w:t>
-      </w:r>
-      <w:proofErr w:type="spellStart"/>
-      <w:r>
-        <w:t>Analyze</w:t>
-      </w:r>
-      <w:proofErr w:type="spellEnd"/>
-      <w:r>
-        <w:t xml:space="preserve"> the yearly revenue from penalties using OFFENCE_FINYEAR and TOTAL_VALUE.</w:t>
+      <w:pPr>
+        <w:pStyle w:val="ListParagraph"/>
+        <w:numPr>
+          <w:ilvl w:val="0"/>
+          <w:numId w:val="11"/>
+        </w:numPr>
+      </w:pPr>
+      <w:r>
+        <w:t>User-Defined Period Analysis:</w:t>
+      </w:r>
+      <w:r>
+        <w:t xml:space="preserve"> </w:t>
       </w:r>
     </w:p>
     <w:p>
-      <w:r>
-        <w:t>High Revenue Offenses: Identify which OFFENCE_CODE or OFFENCE_DESC typically have the highest FACE_VALUE or contribute the most to TOTAL_VALUE.</w:t>
+      <w:pPr>
+        <w:pStyle w:val="ListParagraph"/>
+        <w:numPr>
+          <w:ilvl w:val="1"/>
+          <w:numId w:val="11"/>
+        </w:numPr>
+      </w:pPr>
+      <w:r>
+        <w:t>Allow users to view penalty cases for a selected period.</w:t>
       </w:r>
     </w:p>
+    <w:p>
+      <w:pPr>
+        <w:pStyle w:val="ListParagraph"/>
+        <w:numPr>
+          <w:ilvl w:val="0"/>
+          <w:numId w:val="11"/>
+        </w:numPr>
+      </w:pPr>
+      <w:r>
+        <w:t>Offense Distribution Visualization:</w:t>
+      </w:r>
+    </w:p>
+    <w:p>
+      <w:pPr>
+        <w:pStyle w:val="ListParagraph"/>
+        <w:numPr>
+          <w:ilvl w:val="1"/>
+          <w:numId w:val="11"/>
+        </w:numPr>
+      </w:pPr>
+      <w:r>
+        <w:t>Generate charts displaying the distribution of cases based on offense codes for a chosen time frame.</w:t>
+      </w:r>
+    </w:p>
+    <w:p>
+      <w:pPr>
+        <w:pStyle w:val="ListParagraph"/>
+        <w:numPr>
+          <w:ilvl w:val="0"/>
+          <w:numId w:val="11"/>
+        </w:numPr>
+      </w:pPr>
+      <w:r>
+        <w:t>Camera and Radar Captured Cases Retrieval:</w:t>
+      </w:r>
+    </w:p>
+    <w:p>
+      <w:pPr>
+        <w:pStyle w:val="ListParagraph"/>
+        <w:numPr>
+          <w:ilvl w:val="1"/>
+          <w:numId w:val="11"/>
+        </w:numPr>
+      </w:pPr>
+      <w:r>
+        <w:t>Retrieve cases captured by radar or camera based on offense descriptions.</w:t>
+      </w:r>
+    </w:p>
+    <w:p>
+      <w:pPr>
+        <w:pStyle w:val="ListParagraph"/>
+        <w:numPr>
+          <w:ilvl w:val="0"/>
+          <w:numId w:val="11"/>
+        </w:numPr>
+      </w:pPr>
+      <w:r>
+        <w:t>Mobile Phone Usage Analysis:</w:t>
+      </w:r>
+    </w:p>
+    <w:p>
+      <w:pPr>
+        <w:pStyle w:val="ListParagraph"/>
+        <w:numPr>
+          <w:ilvl w:val="1"/>
+          <w:numId w:val="11"/>
+        </w:numPr>
+      </w:pPr>
+      <w:r>
+        <w:t>Offer an analysis of causes related to mobile phone usage, showcasing trends over time, offense codes, and other relevant data points.</w:t>
+      </w:r>
+    </w:p>
+    <w:p>
+      <w:pPr>
+        <w:pStyle w:val="ListParagraph"/>
+        <w:numPr>
+          <w:ilvl w:val="0"/>
+          <w:numId w:val="11"/>
+        </w:numPr>
+      </w:pPr>
+      <w:r>
+        <w:t>Financial Analysis:</w:t>
+      </w:r>
+    </w:p>
+    <w:p>
+      <w:pPr>
+        <w:pStyle w:val="ListParagraph"/>
+        <w:numPr>
+          <w:ilvl w:val="1"/>
+          <w:numId w:val="11"/>
+        </w:numPr>
+      </w:pPr>
+      <w:r>
+        <w:t>A</w:t>
+      </w:r>
+      <w:r>
+        <w:t>naly</w:t>
+      </w:r>
+      <w:r>
+        <w:t>s</w:t>
+      </w:r>
+      <w:r>
+        <w:t>e the yearly revenue from penalties</w:t>
+      </w:r>
+    </w:p>
+    <w:p>
+      <w:pPr>
+        <w:pStyle w:val="ListParagraph"/>
+        <w:numPr>
+          <w:ilvl w:val="1"/>
+          <w:numId w:val="11"/>
+        </w:numPr>
+      </w:pPr>
+      <w:r>
+        <w:t xml:space="preserve">The tool will highlight which offenses typically incur the highest penalties. </w:t>
+      </w:r>
+    </w:p>
+    <w:p>
+      <w:r>
+        <w:t>By the end of this project, stakeholders will have an interactive platform that not only provides insights on traffic penalties but also sheds light on the financial aspect of the penalties, helping in better decision-making and policy adjustments.</w:t>
+      </w:r>
+    </w:p>
+    <w:p/>
     <w:p>
       <w:pPr>
         <w:pStyle w:val="Heading2"/>
@@ -895,42 +1104,7 @@
           <w:iCs/>
           <w:color w:val="000000" w:themeColor="text1"/>
         </w:rPr>
-        <w:t xml:space="preserve">in a trimester, and around 12.5 hours is required to use the time for the course. </w:t>
-      </w:r>
-      <w:r>
-        <w:rPr>
-          <w:iCs/>
-          <w:color w:val="000000" w:themeColor="text1"/>
-        </w:rPr>
-        <w:t xml:space="preserve">In this </w:t>
-      </w:r>
-      <w:r>
-        <w:rPr>
-          <w:iCs/>
-          <w:color w:val="000000" w:themeColor="text1"/>
-        </w:rPr>
-        <w:t>connection</w:t>
-      </w:r>
-      <w:r>
-        <w:rPr>
-          <w:iCs/>
-          <w:color w:val="000000" w:themeColor="text1"/>
-        </w:rPr>
-        <w:t xml:space="preserve">, </w:t>
-      </w:r>
-      <w:r>
-        <w:rPr>
-          <w:iCs/>
-          <w:color w:val="000000" w:themeColor="text1"/>
-        </w:rPr>
-        <w:t>our</w:t>
-      </w:r>
-      <w:r>
-        <w:rPr>
-          <w:iCs/>
-          <w:color w:val="000000" w:themeColor="text1"/>
-        </w:rPr>
-        <w:t xml:space="preserve"> work breakdown structure</w:t>
+        <w:t>in a trimester, and around 12.5 hours is required to use the time for the course. In this connection, our work breakdown structure</w:t>
       </w:r>
       <w:r>
         <w:rPr>
@@ -2307,25 +2481,14 @@
                 <w:szCs w:val="22"/>
               </w:rPr>
             </w:pPr>
-            <w:proofErr w:type="spellStart"/>
-            <w:r>
-              <w:rPr>
-                <w:rFonts w:ascii="Calibri" w:hAnsi="Calibri" w:cs="Calibri"/>
-                <w:b w:val="0"/>
-                <w:sz w:val="22"/>
-                <w:szCs w:val="22"/>
-              </w:rPr>
-              <w:t>Analyse</w:t>
-            </w:r>
-            <w:proofErr w:type="spellEnd"/>
-            <w:r>
-              <w:rPr>
-                <w:rFonts w:ascii="Calibri" w:hAnsi="Calibri" w:cs="Calibri"/>
-                <w:b w:val="0"/>
-                <w:sz w:val="22"/>
-                <w:szCs w:val="22"/>
-              </w:rPr>
-              <w:t xml:space="preserve"> Dataset of NSW Traffic P</w:t>
+            <w:r>
+              <w:rPr>
+                <w:rFonts w:ascii="Calibri" w:hAnsi="Calibri" w:cs="Calibri"/>
+                <w:b w:val="0"/>
+                <w:sz w:val="22"/>
+                <w:szCs w:val="22"/>
+              </w:rPr>
+              <w:t>Analyse Dataset of NSW Traffic P</w:t>
             </w:r>
             <w:r>
               <w:rPr>
@@ -4901,7 +5064,7 @@
               <w:spacing w:before="0"/>
               <w:jc w:val="center"/>
               <w:rPr>
-                <w:rFonts w:ascii="Calibri" w:hAnsi="Calibri" w:cs="Calibri" w:hint="eastAsia"/>
+                <w:rFonts w:ascii="Calibri" w:hAnsi="Calibri" w:cs="Calibri"/>
                 <w:b w:val="0"/>
                 <w:sz w:val="22"/>
                 <w:szCs w:val="22"/>
@@ -5349,16 +5512,7 @@
                 <w:sz w:val="22"/>
                 <w:szCs w:val="22"/>
               </w:rPr>
-              <w:t>5</w:t>
-            </w:r>
-            <w:r>
-              <w:rPr>
-                <w:rFonts w:ascii="Calibri" w:hAnsi="Calibri" w:cs="Calibri"/>
-                <w:b w:val="0"/>
-                <w:sz w:val="22"/>
-                <w:szCs w:val="22"/>
-              </w:rPr>
-              <w:t xml:space="preserve"> hours</w:t>
+              <w:t>5 hours</w:t>
             </w:r>
           </w:p>
         </w:tc>
@@ -6350,15 +6504,7 @@
         <w:t>3.1.1 Define Objectives: 9 hours</w:t>
       </w:r>
       <w:r>
-        <w:t xml:space="preserve"> </w:t>
-      </w:r>
-      <w:proofErr w:type="gramStart"/>
-      <w:r>
-        <w:t>( 3</w:t>
-      </w:r>
-      <w:proofErr w:type="gramEnd"/>
-      <w:r>
-        <w:t xml:space="preserve"> member x 3 hours)</w:t>
+        <w:t xml:space="preserve"> ( 3 member x 3 hours)</w:t>
       </w:r>
     </w:p>
     <w:p>
@@ -6428,13 +6574,8 @@
     </w:p>
     <w:p>
       <w:r>
-        <w:t xml:space="preserve">3.1.2 Define Scope of Project: 9 </w:t>
-      </w:r>
-      <w:proofErr w:type="gramStart"/>
-      <w:r>
-        <w:t>hours</w:t>
-      </w:r>
-      <w:proofErr w:type="gramEnd"/>
+        <w:t>3.1.2 Define Scope of Project: 9 hours</w:t>
+      </w:r>
     </w:p>
     <w:p>
       <w:pPr>
@@ -6455,15 +6596,7 @@
         <w:t xml:space="preserve">: </w:t>
       </w:r>
       <w:r>
-        <w:t xml:space="preserve">The scope of the project for developing programs has a critical impact not only on the planning stages but also on the implementation, testing, and deployment stages. All members must understand the objectives defined in the previous WBS, and they need to define the scope of the project based on it. This project requires “a simple analysis and visualisation tool” and the lecturer already proposed the development environment and programming languages such as </w:t>
-      </w:r>
-      <w:proofErr w:type="spellStart"/>
-      <w:r>
-        <w:t>Miniconda</w:t>
-      </w:r>
-      <w:proofErr w:type="spellEnd"/>
-      <w:r>
-        <w:t xml:space="preserve"> and Python. Accordingly, all members investigate how they can develop this tool under the development environment and try to research frameworks and libraries utilised during the project.</w:t>
+        <w:t>The scope of the project for developing programs has a critical impact not only on the planning stages but also on the implementation, testing, and deployment stages. All members must understand the objectives defined in the previous WBS, and they need to define the scope of the project based on it. This project requires “a simple analysis and visualisation tool” and the lecturer already proposed the development environment and programming languages such as Miniconda and Python. Accordingly, all members investigate how they can develop this tool under the development environment and try to research frameworks and libraries utilised during the project.</w:t>
       </w:r>
     </w:p>
     <w:p>
@@ -6494,13 +6627,7 @@
         <w:t>defining</w:t>
       </w:r>
       <w:r>
-        <w:t xml:space="preserve"> the </w:t>
-      </w:r>
-      <w:r>
-        <w:t>scope</w:t>
-      </w:r>
-      <w:r>
-        <w:t xml:space="preserve"> of the projects</w:t>
+        <w:t xml:space="preserve"> the scope of the projects</w:t>
       </w:r>
       <w:r>
         <w:t xml:space="preserve"> so that</w:t>
@@ -6576,46 +6703,19 @@
         <w:t>:</w:t>
       </w:r>
       <w:r>
-        <w:t xml:space="preserve"> </w:t>
-      </w:r>
-      <w:r>
-        <w:t xml:space="preserve">The team will spend </w:t>
-      </w:r>
-      <w:r>
-        <w:t>2</w:t>
-      </w:r>
-      <w:r>
-        <w:t xml:space="preserve"> hours </w:t>
+        <w:t xml:space="preserve"> The team will spend 2 hours </w:t>
       </w:r>
       <w:r>
         <w:t>defining</w:t>
       </w:r>
       <w:r>
-        <w:t xml:space="preserve"> the </w:t>
-      </w:r>
-      <w:r>
-        <w:t>constraints</w:t>
-      </w:r>
-      <w:r>
-        <w:t xml:space="preserve"> of the projects</w:t>
+        <w:t xml:space="preserve"> the constraints of the projects</w:t>
       </w:r>
       <w:r>
         <w:t xml:space="preserve"> so that</w:t>
       </w:r>
       <w:r>
-        <w:t xml:space="preserve"> </w:t>
-      </w:r>
-      <w:r>
-        <w:t>the</w:t>
-      </w:r>
-      <w:r>
-        <w:t xml:space="preserve"> total hour will be </w:t>
-      </w:r>
-      <w:r>
-        <w:t>6</w:t>
-      </w:r>
-      <w:r>
-        <w:t xml:space="preserve"> hours.</w:t>
+        <w:t xml:space="preserve"> the total hour will be 6 hours.</w:t>
       </w:r>
     </w:p>
     <w:p>
@@ -6733,16 +6833,7 @@
         <w:t>Description</w:t>
       </w:r>
       <w:r>
-        <w:t xml:space="preserve">: In this </w:t>
-      </w:r>
-      <w:r>
-        <w:t>task</w:t>
-      </w:r>
-      <w:r>
-        <w:t xml:space="preserve">, all team members </w:t>
-      </w:r>
-      <w:r>
-        <w:t>will collect detailed information on what the analysis tool must do to meet the project objectives. For our project, it is necessary to understand the requirements for analysing and visualising NSW Traffic Penalty Data. More specifically, the following list will be required to review:</w:t>
+        <w:t>: In this task, all team members will collect detailed information on what the analysis tool must do to meet the project objectives. For our project, it is necessary to understand the requirements for analysing and visualising NSW Traffic Penalty Data. More specifically, the following list will be required to review:</w:t>
       </w:r>
     </w:p>
     <w:p>
@@ -6791,15 +6882,7 @@
         </w:numPr>
       </w:pPr>
       <w:r>
-        <w:t>Analysing trends for mobile</w:t>
-      </w:r>
-      <w:proofErr w:type="spellStart"/>
-      <w:r>
-        <w:t xml:space="preserve"> </w:t>
-      </w:r>
-      <w:proofErr w:type="spellEnd"/>
-      <w:r>
-        <w:t xml:space="preserve">phone usage and </w:t>
+        <w:t xml:space="preserve">Analysing trends for mobile phone usage and </w:t>
       </w:r>
     </w:p>
     <w:p>
@@ -6830,37 +6913,13 @@
         <w:t>Time Estimation</w:t>
       </w:r>
       <w:r>
-        <w:t xml:space="preserve">: </w:t>
-      </w:r>
-      <w:r>
-        <w:t xml:space="preserve">Each member </w:t>
-      </w:r>
-      <w:r>
-        <w:t xml:space="preserve">will spend </w:t>
-      </w:r>
-      <w:r>
-        <w:t>3</w:t>
-      </w:r>
-      <w:r>
-        <w:t xml:space="preserve"> </w:t>
-      </w:r>
-      <w:r>
-        <w:t xml:space="preserve">hours </w:t>
-      </w:r>
-      <w:r>
-        <w:t xml:space="preserve">doing this task </w:t>
-      </w:r>
-      <w:r>
-        <w:t>so that</w:t>
-      </w:r>
-      <w:r>
-        <w:t xml:space="preserve"> the total will be </w:t>
-      </w:r>
-      <w:r>
-        <w:t>9</w:t>
-      </w:r>
-      <w:r>
-        <w:t xml:space="preserve"> hours.</w:t>
+        <w:t xml:space="preserve">: Each member will spend 3 </w:t>
+      </w:r>
+      <w:r>
+        <w:t xml:space="preserve">hours doing this task </w:t>
+      </w:r>
+      <w:r>
+        <w:t>so that the total will be 9 hours.</w:t>
       </w:r>
     </w:p>
     <w:p>
@@ -6890,21 +6949,7 @@
         <w:rPr>
           <w:lang w:eastAsia="ko-KR"/>
         </w:rPr>
-        <w:t xml:space="preserve">This task involves understanding how to report information for user-selected periods, the types of charts required for offence code distribution, methods for retrieving cases, and specific </w:t>
-      </w:r>
-      <w:proofErr w:type="spellStart"/>
-      <w:r>
-        <w:rPr>
-          <w:lang w:eastAsia="ko-KR"/>
-        </w:rPr>
-        <w:t>analyses</w:t>
-      </w:r>
-      <w:proofErr w:type="spellEnd"/>
-      <w:r>
-        <w:rPr>
-          <w:lang w:eastAsia="ko-KR"/>
-        </w:rPr>
-        <w:t xml:space="preserve"> for the dataset.</w:t>
+        <w:t>This task involves understanding how to report information for user-selected periods, the types of charts required for offence code distribution, methods for retrieving cases, and specific analyses for the dataset.</w:t>
       </w:r>
     </w:p>
     <w:p>
@@ -6926,16 +6971,10 @@
         <w:t xml:space="preserve">: The team will spend 2 hours </w:t>
       </w:r>
       <w:r>
-        <w:t>doing this ta</w:t>
-      </w:r>
-      <w:r>
-        <w:t>sk</w:t>
-      </w:r>
-      <w:r>
-        <w:t xml:space="preserve"> so that</w:t>
-      </w:r>
-      <w:r>
-        <w:t xml:space="preserve"> the total hour will be 6 hours.</w:t>
+        <w:t>doing this task</w:t>
+      </w:r>
+      <w:r>
+        <w:t xml:space="preserve"> so that the total hour will be 6 hours.</w:t>
       </w:r>
     </w:p>
     <w:p>
@@ -6968,30 +7007,14 @@
         <w:rPr>
           <w:lang w:val="en-US" w:eastAsia="ko-KR"/>
         </w:rPr>
-        <w:t>describe the specific activities or functionalities that the software system must perform (</w:t>
-      </w:r>
-      <w:proofErr w:type="spellStart"/>
-      <w:r>
-        <w:rPr>
-          <w:lang w:val="en-US" w:eastAsia="ko-KR"/>
-        </w:rPr>
-        <w:t>Satzinger</w:t>
-      </w:r>
-      <w:proofErr w:type="spellEnd"/>
-      <w:r>
-        <w:rPr>
-          <w:lang w:val="en-US" w:eastAsia="ko-KR"/>
-        </w:rPr>
-        <w:t xml:space="preserve"> et al., 2016). For this project, the functionalities we will create are to extract the file data and </w:t>
-      </w:r>
-      <w:proofErr w:type="spellStart"/>
+        <w:t xml:space="preserve">describe the specific activities or functionalities that the software system must perform (Satzinger et al., 2016). For this project, the functionalities we will create are to extract the file data and </w:t>
+      </w:r>
       <w:r>
         <w:rPr>
           <w:lang w:val="en-US" w:eastAsia="ko-KR"/>
         </w:rPr>
         <w:t>visualise</w:t>
       </w:r>
-      <w:proofErr w:type="spellEnd"/>
       <w:r>
         <w:rPr>
           <w:lang w:val="en-US" w:eastAsia="ko-KR"/>
@@ -7033,10 +7056,7 @@
         <w:t>doing this task</w:t>
       </w:r>
       <w:r>
-        <w:t xml:space="preserve"> so that</w:t>
-      </w:r>
-      <w:r>
-        <w:t xml:space="preserve"> the total hour will be </w:t>
+        <w:t xml:space="preserve"> so that the total hour will be </w:t>
       </w:r>
       <w:r>
         <w:t>7.5</w:t>
@@ -7072,27 +7092,7 @@
         <w:rPr>
           <w:lang w:val="en-US" w:eastAsia="ko-KR"/>
         </w:rPr>
-        <w:t>Non-functional requirements describe the features of the system like usability, reliability, performance, and security (</w:t>
-      </w:r>
-      <w:proofErr w:type="spellStart"/>
-      <w:r>
-        <w:rPr>
-          <w:lang w:val="en-US" w:eastAsia="ko-KR"/>
-        </w:rPr>
-        <w:t>Satzinger</w:t>
-      </w:r>
-      <w:proofErr w:type="spellEnd"/>
-      <w:r>
-        <w:rPr>
-          <w:lang w:val="en-US" w:eastAsia="ko-KR"/>
-        </w:rPr>
-        <w:t xml:space="preserve"> et al., 2016)</w:t>
-      </w:r>
-      <w:r>
-        <w:rPr>
-          <w:lang w:val="en-US" w:eastAsia="ko-KR"/>
-        </w:rPr>
-        <w:t xml:space="preserve">. For this project, we only consider usability and performance considering the features we submit to get the grade for our assignment. Other features like security and reliability are not needed. </w:t>
+        <w:t xml:space="preserve">Non-functional requirements describe the features of the system like usability, reliability, performance, and security (Satzinger et al., 2016). For this project, we only consider usability and performance considering the features we submit to get the grade for our assignment. Other features like security and reliability are not needed. </w:t>
       </w:r>
     </w:p>
     <w:p>
@@ -7232,13 +7232,8 @@
     </w:p>
     <w:p>
       <w:r>
-        <w:t xml:space="preserve">3.6.3 Create user </w:t>
-      </w:r>
-      <w:proofErr w:type="gramStart"/>
-      <w:r>
-        <w:t>Documentation</w:t>
-      </w:r>
-      <w:proofErr w:type="gramEnd"/>
+        <w:t>3.6.3 Create user Documentation</w:t>
+      </w:r>
     </w:p>
     <w:p>
       <w:r>
@@ -7347,25 +7342,7 @@
           <w:sz w:val="23"/>
           <w:szCs w:val="23"/>
         </w:rPr>
-        <w:t>Griffith University. (20</w:t>
-      </w:r>
-      <w:r>
-        <w:rPr>
-          <w:rFonts w:ascii="Arial" w:hAnsi="Arial" w:cs="Arial"/>
-          <w:color w:val="000000"/>
-          <w:sz w:val="23"/>
-          <w:szCs w:val="23"/>
-        </w:rPr>
-        <w:t>19, Mar 06</w:t>
-      </w:r>
-      <w:r>
-        <w:rPr>
-          <w:rFonts w:ascii="Arial" w:hAnsi="Arial" w:cs="Arial"/>
-          <w:color w:val="000000"/>
-          <w:sz w:val="23"/>
-          <w:szCs w:val="23"/>
-        </w:rPr>
-        <w:t>). </w:t>
+        <w:t>Griffith University. (2019, Mar 06). </w:t>
       </w:r>
       <w:r>
         <w:rPr>
@@ -7375,39 +7352,7 @@
           <w:sz w:val="23"/>
           <w:szCs w:val="23"/>
         </w:rPr>
-        <w:t xml:space="preserve">What is a credit </w:t>
-      </w:r>
-      <w:proofErr w:type="gramStart"/>
-      <w:r>
-        <w:rPr>
-          <w:rStyle w:val="Emphasis"/>
-          <w:rFonts w:ascii="Arial" w:hAnsi="Arial" w:cs="Arial"/>
-          <w:color w:val="000000"/>
-          <w:sz w:val="23"/>
-          <w:szCs w:val="23"/>
-        </w:rPr>
-        <w:t>point?</w:t>
-      </w:r>
-      <w:r>
-        <w:rPr>
-          <w:rStyle w:val="Emphasis"/>
-          <w:rFonts w:ascii="Arial" w:hAnsi="Arial" w:cs="Arial"/>
-          <w:color w:val="000000"/>
-          <w:sz w:val="23"/>
-          <w:szCs w:val="23"/>
-        </w:rPr>
-        <w:t>.</w:t>
-      </w:r>
-      <w:proofErr w:type="gramEnd"/>
-      <w:r>
-        <w:rPr>
-          <w:rStyle w:val="Emphasis"/>
-          <w:rFonts w:ascii="Arial" w:hAnsi="Arial" w:cs="Arial"/>
-          <w:color w:val="000000"/>
-          <w:sz w:val="23"/>
-          <w:szCs w:val="23"/>
-        </w:rPr>
-        <w:t xml:space="preserve"> </w:t>
+        <w:t xml:space="preserve">What is a credit point?. </w:t>
       </w:r>
       <w:r>
         <w:rPr>
@@ -7419,22 +7364,8 @@
           <w:sz w:val="23"/>
           <w:szCs w:val="23"/>
         </w:rPr>
-        <w:t xml:space="preserve">Ask </w:t>
-      </w:r>
-      <w:proofErr w:type="spellStart"/>
-      <w:r>
-        <w:rPr>
-          <w:rStyle w:val="Emphasis"/>
-          <w:rFonts w:ascii="Arial" w:hAnsi="Arial" w:cs="Arial"/>
-          <w:i w:val="0"/>
-          <w:iCs w:val="0"/>
-          <w:color w:val="000000"/>
-          <w:sz w:val="23"/>
-          <w:szCs w:val="23"/>
-        </w:rPr>
-        <w:t xml:space="preserve">Us. </w:t>
-      </w:r>
-      <w:proofErr w:type="spellEnd"/>
+        <w:t xml:space="preserve">Ask Us. </w:t>
+      </w:r>
     </w:p>
     <w:p>
       <w:pPr>
@@ -7499,7 +7430,6 @@
           <w:szCs w:val="23"/>
         </w:rPr>
       </w:pPr>
-      <w:proofErr w:type="spellStart"/>
       <w:r>
         <w:rPr>
           <w:rFonts w:ascii="Arial" w:hAnsi="Arial" w:cs="Arial"/>
@@ -7507,57 +7437,7 @@
           <w:sz w:val="23"/>
           <w:szCs w:val="23"/>
         </w:rPr>
-        <w:t>Satzinger</w:t>
-      </w:r>
-      <w:proofErr w:type="spellEnd"/>
-      <w:r>
-        <w:rPr>
-          <w:rFonts w:ascii="Arial" w:hAnsi="Arial" w:cs="Arial"/>
-          <w:color w:val="000000"/>
-          <w:sz w:val="23"/>
-          <w:szCs w:val="23"/>
-        </w:rPr>
-        <w:t xml:space="preserve">, J. W., Jackson, R. B., &amp; </w:t>
-      </w:r>
-      <w:proofErr w:type="spellStart"/>
-      <w:r>
-        <w:rPr>
-          <w:rFonts w:ascii="Arial" w:hAnsi="Arial" w:cs="Arial"/>
-          <w:color w:val="000000"/>
-          <w:sz w:val="23"/>
-          <w:szCs w:val="23"/>
-        </w:rPr>
-        <w:t>Burd</w:t>
-      </w:r>
-      <w:proofErr w:type="spellEnd"/>
-      <w:r>
-        <w:rPr>
-          <w:rFonts w:ascii="Arial" w:hAnsi="Arial" w:cs="Arial"/>
-          <w:color w:val="000000"/>
-          <w:sz w:val="23"/>
-          <w:szCs w:val="23"/>
-        </w:rPr>
-        <w:t xml:space="preserve">, S. D. (2016). Systems analysis and </w:t>
-      </w:r>
-      <w:proofErr w:type="gramStart"/>
-      <w:r>
-        <w:rPr>
-          <w:rFonts w:ascii="Arial" w:hAnsi="Arial" w:cs="Arial"/>
-          <w:color w:val="000000"/>
-          <w:sz w:val="23"/>
-          <w:szCs w:val="23"/>
-        </w:rPr>
-        <w:t>design :</w:t>
-      </w:r>
-      <w:proofErr w:type="gramEnd"/>
-      <w:r>
-        <w:rPr>
-          <w:rFonts w:ascii="Arial" w:hAnsi="Arial" w:cs="Arial"/>
-          <w:color w:val="000000"/>
-          <w:sz w:val="23"/>
-          <w:szCs w:val="23"/>
-        </w:rPr>
-        <w:t xml:space="preserve"> in </w:t>
+        <w:t xml:space="preserve">Satzinger, J. W., Jackson, R. B., &amp; Burd, S. D. (2016). Systems analysis and design : in </w:t>
       </w:r>
     </w:p>
     <w:p>
@@ -7594,6 +7474,119 @@
 <file path=word/numbering.xml><?xml version="1.0" encoding="utf-8"?>
 <w:numbering xmlns:wpc="http://schemas.microsoft.com/office/word/2010/wordprocessingCanvas" xmlns:cx="http://schemas.microsoft.com/office/drawing/2014/chartex" xmlns:cx1="http://schemas.microsoft.com/office/drawing/2015/9/8/chartex" xmlns:cx2="http://schemas.microsoft.com/office/drawing/2015/10/21/chartex" xmlns:cx3="http://schemas.microsoft.com/office/drawing/2016/5/9/chartex" xmlns:cx4="http://schemas.microsoft.com/office/drawing/2016/5/10/chartex" xmlns:cx5="http://schemas.microsoft.com/office/drawing/2016/5/11/chartex" xmlns:cx6="http://schemas.microsoft.com/office/drawing/2016/5/12/chartex" xmlns:cx7="http://schemas.microsoft.com/office/drawing/2016/5/13/chartex" xmlns:cx8="http://schemas.microsoft.com/office/drawing/2016/5/14/chartex" xmlns:mc="http://schemas.openxmlformats.org/markup-compatibility/2006" xmlns:aink="http://schemas.microsoft.com/office/drawing/2016/ink" xmlns:am3d="http://schemas.microsoft.com/office/drawing/2017/model3d" xmlns:o="urn:schemas-microsoft-com:office:office" xmlns:oel="http://schemas.microsoft.com/office/2019/extlst" xmlns:r="http://schemas.openxmlformats.org/officeDocument/2006/relationships" xmlns:m="http://schemas.openxmlformats.org/officeDocument/2006/math" xmlns:v="urn:schemas-microsoft-com:vml" xmlns:wp14="http://schemas.microsoft.com/office/word/2010/wordprocessingDrawing" xmlns:wp="http://schemas.openxmlformats.org/drawingml/2006/wordprocessingDrawing" xmlns:w10="urn:schemas-microsoft-com:office:word" xmlns:w="http://schemas.openxmlformats.org/wordprocessingml/2006/main" xmlns:w14="http://schemas.microsoft.com/office/word/2010/wordml" xmlns:w15="http://schemas.microsoft.com/office/word/2012/wordml" xmlns:w16cex="http://schemas.microsoft.com/office/word/2018/wordml/cex" xmlns:w16cid="http://schemas.microsoft.com/office/word/2016/wordml/cid" xmlns:w16="http://schemas.microsoft.com/office/word/2018/wordml" xmlns:w16sdtdh="http://schemas.microsoft.com/office/word/2020/wordml/sdtdatahash" xmlns:w16se="http://schemas.microsoft.com/office/word/2015/wordml/symex" xmlns:wpg="http://schemas.microsoft.com/office/word/2010/wordprocessingGroup" xmlns:wpi="http://schemas.microsoft.com/office/word/2010/wordprocessingInk" xmlns:wne="http://schemas.microsoft.com/office/word/2006/wordml" xmlns:wps="http://schemas.microsoft.com/office/word/2010/wordprocessingShape" mc:Ignorable="w14 w15 w16se w16cid w16 w16cex w16sdtdh wp14">
   <w:abstractNum w:abstractNumId="0" w15:restartNumberingAfterBreak="0">
+    <w:nsid w:val="0DF939D8"/>
+    <w:multiLevelType w:val="hybridMultilevel"/>
+    <w:tmpl w:val="B7747C9E"/>
+    <w:lvl w:ilvl="0" w:tplc="08090001">
+      <w:start w:val="1"/>
+      <w:numFmt w:val="bullet"/>
+      <w:lvlText w:val=""/>
+      <w:lvlJc w:val="left"/>
+      <w:pPr>
+        <w:ind w:left="1004" w:hanging="360"/>
+      </w:pPr>
+      <w:rPr>
+        <w:rFonts w:ascii="Symbol" w:hAnsi="Symbol" w:hint="default"/>
+      </w:rPr>
+    </w:lvl>
+    <w:lvl w:ilvl="1" w:tplc="08090003" w:tentative="1">
+      <w:start w:val="1"/>
+      <w:numFmt w:val="bullet"/>
+      <w:lvlText w:val="o"/>
+      <w:lvlJc w:val="left"/>
+      <w:pPr>
+        <w:ind w:left="1724" w:hanging="360"/>
+      </w:pPr>
+      <w:rPr>
+        <w:rFonts w:ascii="Courier New" w:hAnsi="Courier New" w:cs="Courier New" w:hint="default"/>
+      </w:rPr>
+    </w:lvl>
+    <w:lvl w:ilvl="2" w:tplc="08090005" w:tentative="1">
+      <w:start w:val="1"/>
+      <w:numFmt w:val="bullet"/>
+      <w:lvlText w:val=""/>
+      <w:lvlJc w:val="left"/>
+      <w:pPr>
+        <w:ind w:left="2444" w:hanging="360"/>
+      </w:pPr>
+      <w:rPr>
+        <w:rFonts w:ascii="Wingdings" w:hAnsi="Wingdings" w:hint="default"/>
+      </w:rPr>
+    </w:lvl>
+    <w:lvl w:ilvl="3" w:tplc="08090001" w:tentative="1">
+      <w:start w:val="1"/>
+      <w:numFmt w:val="bullet"/>
+      <w:lvlText w:val=""/>
+      <w:lvlJc w:val="left"/>
+      <w:pPr>
+        <w:ind w:left="3164" w:hanging="360"/>
+      </w:pPr>
+      <w:rPr>
+        <w:rFonts w:ascii="Symbol" w:hAnsi="Symbol" w:hint="default"/>
+      </w:rPr>
+    </w:lvl>
+    <w:lvl w:ilvl="4" w:tplc="08090003" w:tentative="1">
+      <w:start w:val="1"/>
+      <w:numFmt w:val="bullet"/>
+      <w:lvlText w:val="o"/>
+      <w:lvlJc w:val="left"/>
+      <w:pPr>
+        <w:ind w:left="3884" w:hanging="360"/>
+      </w:pPr>
+      <w:rPr>
+        <w:rFonts w:ascii="Courier New" w:hAnsi="Courier New" w:cs="Courier New" w:hint="default"/>
+      </w:rPr>
+    </w:lvl>
+    <w:lvl w:ilvl="5" w:tplc="08090005" w:tentative="1">
+      <w:start w:val="1"/>
+      <w:numFmt w:val="bullet"/>
+      <w:lvlText w:val=""/>
+      <w:lvlJc w:val="left"/>
+      <w:pPr>
+        <w:ind w:left="4604" w:hanging="360"/>
+      </w:pPr>
+      <w:rPr>
+        <w:rFonts w:ascii="Wingdings" w:hAnsi="Wingdings" w:hint="default"/>
+      </w:rPr>
+    </w:lvl>
+    <w:lvl w:ilvl="6" w:tplc="08090001" w:tentative="1">
+      <w:start w:val="1"/>
+      <w:numFmt w:val="bullet"/>
+      <w:lvlText w:val=""/>
+      <w:lvlJc w:val="left"/>
+      <w:pPr>
+        <w:ind w:left="5324" w:hanging="360"/>
+      </w:pPr>
+      <w:rPr>
+        <w:rFonts w:ascii="Symbol" w:hAnsi="Symbol" w:hint="default"/>
+      </w:rPr>
+    </w:lvl>
+    <w:lvl w:ilvl="7" w:tplc="08090003" w:tentative="1">
+      <w:start w:val="1"/>
+      <w:numFmt w:val="bullet"/>
+      <w:lvlText w:val="o"/>
+      <w:lvlJc w:val="left"/>
+      <w:pPr>
+        <w:ind w:left="6044" w:hanging="360"/>
+      </w:pPr>
+      <w:rPr>
+        <w:rFonts w:ascii="Courier New" w:hAnsi="Courier New" w:cs="Courier New" w:hint="default"/>
+      </w:rPr>
+    </w:lvl>
+    <w:lvl w:ilvl="8" w:tplc="08090005" w:tentative="1">
+      <w:start w:val="1"/>
+      <w:numFmt w:val="bullet"/>
+      <w:lvlText w:val=""/>
+      <w:lvlJc w:val="left"/>
+      <w:pPr>
+        <w:ind w:left="6764" w:hanging="360"/>
+      </w:pPr>
+      <w:rPr>
+        <w:rFonts w:ascii="Wingdings" w:hAnsi="Wingdings" w:hint="default"/>
+      </w:rPr>
+    </w:lvl>
+  </w:abstractNum>
+  <w:abstractNum w:abstractNumId="1" w15:restartNumberingAfterBreak="0">
     <w:nsid w:val="0F5140A7"/>
     <w:multiLevelType w:val="hybridMultilevel"/>
     <w:tmpl w:val="B924217C"/>
@@ -7706,7 +7699,206 @@
       </w:rPr>
     </w:lvl>
   </w:abstractNum>
-  <w:abstractNum w:abstractNumId="1" w15:restartNumberingAfterBreak="0">
+  <w:abstractNum w:abstractNumId="2" w15:restartNumberingAfterBreak="0">
+    <w:nsid w:val="241904E3"/>
+    <w:multiLevelType w:val="hybridMultilevel"/>
+    <w:tmpl w:val="3E20C4C2"/>
+    <w:lvl w:ilvl="0" w:tplc="0809000F">
+      <w:start w:val="1"/>
+      <w:numFmt w:val="decimal"/>
+      <w:lvlText w:val="%1."/>
+      <w:lvlJc w:val="left"/>
+      <w:pPr>
+        <w:ind w:left="720" w:hanging="360"/>
+      </w:pPr>
+    </w:lvl>
+    <w:lvl w:ilvl="1" w:tplc="08090019">
+      <w:start w:val="1"/>
+      <w:numFmt w:val="lowerLetter"/>
+      <w:lvlText w:val="%2."/>
+      <w:lvlJc w:val="left"/>
+      <w:pPr>
+        <w:ind w:left="1440" w:hanging="360"/>
+      </w:pPr>
+    </w:lvl>
+    <w:lvl w:ilvl="2" w:tplc="0809001B">
+      <w:start w:val="1"/>
+      <w:numFmt w:val="lowerRoman"/>
+      <w:lvlText w:val="%3."/>
+      <w:lvlJc w:val="right"/>
+      <w:pPr>
+        <w:ind w:left="2160" w:hanging="180"/>
+      </w:pPr>
+    </w:lvl>
+    <w:lvl w:ilvl="3" w:tplc="0809000F" w:tentative="1">
+      <w:start w:val="1"/>
+      <w:numFmt w:val="decimal"/>
+      <w:lvlText w:val="%4."/>
+      <w:lvlJc w:val="left"/>
+      <w:pPr>
+        <w:ind w:left="2880" w:hanging="360"/>
+      </w:pPr>
+    </w:lvl>
+    <w:lvl w:ilvl="4" w:tplc="08090019" w:tentative="1">
+      <w:start w:val="1"/>
+      <w:numFmt w:val="lowerLetter"/>
+      <w:lvlText w:val="%5."/>
+      <w:lvlJc w:val="left"/>
+      <w:pPr>
+        <w:ind w:left="3600" w:hanging="360"/>
+      </w:pPr>
+    </w:lvl>
+    <w:lvl w:ilvl="5" w:tplc="0809001B" w:tentative="1">
+      <w:start w:val="1"/>
+      <w:numFmt w:val="lowerRoman"/>
+      <w:lvlText w:val="%6."/>
+      <w:lvlJc w:val="right"/>
+      <w:pPr>
+        <w:ind w:left="4320" w:hanging="180"/>
+      </w:pPr>
+    </w:lvl>
+    <w:lvl w:ilvl="6" w:tplc="0809000F" w:tentative="1">
+      <w:start w:val="1"/>
+      <w:numFmt w:val="decimal"/>
+      <w:lvlText w:val="%7."/>
+      <w:lvlJc w:val="left"/>
+      <w:pPr>
+        <w:ind w:left="5040" w:hanging="360"/>
+      </w:pPr>
+    </w:lvl>
+    <w:lvl w:ilvl="7" w:tplc="08090019" w:tentative="1">
+      <w:start w:val="1"/>
+      <w:numFmt w:val="lowerLetter"/>
+      <w:lvlText w:val="%8."/>
+      <w:lvlJc w:val="left"/>
+      <w:pPr>
+        <w:ind w:left="5760" w:hanging="360"/>
+      </w:pPr>
+    </w:lvl>
+    <w:lvl w:ilvl="8" w:tplc="0809001B" w:tentative="1">
+      <w:start w:val="1"/>
+      <w:numFmt w:val="lowerRoman"/>
+      <w:lvlText w:val="%9."/>
+      <w:lvlJc w:val="right"/>
+      <w:pPr>
+        <w:ind w:left="6480" w:hanging="180"/>
+      </w:pPr>
+    </w:lvl>
+  </w:abstractNum>
+  <w:abstractNum w:abstractNumId="3" w15:restartNumberingAfterBreak="0">
+    <w:nsid w:val="2C560D53"/>
+    <w:multiLevelType w:val="multilevel"/>
+    <w:tmpl w:val="08090021"/>
+    <w:lvl w:ilvl="0">
+      <w:start w:val="1"/>
+      <w:numFmt w:val="bullet"/>
+      <w:lvlText w:val=""/>
+      <w:lvlJc w:val="left"/>
+      <w:pPr>
+        <w:ind w:left="720" w:hanging="360"/>
+      </w:pPr>
+      <w:rPr>
+        <w:rFonts w:ascii="Wingdings" w:hAnsi="Wingdings" w:hint="default"/>
+      </w:rPr>
+    </w:lvl>
+    <w:lvl w:ilvl="1">
+      <w:start w:val="1"/>
+      <w:numFmt w:val="bullet"/>
+      <w:lvlText w:val=""/>
+      <w:lvlJc w:val="left"/>
+      <w:pPr>
+        <w:ind w:left="1080" w:hanging="360"/>
+      </w:pPr>
+      <w:rPr>
+        <w:rFonts w:ascii="Wingdings" w:hAnsi="Wingdings" w:hint="default"/>
+      </w:rPr>
+    </w:lvl>
+    <w:lvl w:ilvl="2">
+      <w:start w:val="1"/>
+      <w:numFmt w:val="bullet"/>
+      <w:lvlText w:val=""/>
+      <w:lvlJc w:val="left"/>
+      <w:pPr>
+        <w:ind w:left="1440" w:hanging="360"/>
+      </w:pPr>
+      <w:rPr>
+        <w:rFonts w:ascii="Wingdings" w:hAnsi="Wingdings" w:hint="default"/>
+      </w:rPr>
+    </w:lvl>
+    <w:lvl w:ilvl="3">
+      <w:start w:val="1"/>
+      <w:numFmt w:val="bullet"/>
+      <w:lvlText w:val=""/>
+      <w:lvlJc w:val="left"/>
+      <w:pPr>
+        <w:ind w:left="1800" w:hanging="360"/>
+      </w:pPr>
+      <w:rPr>
+        <w:rFonts w:ascii="Symbol" w:hAnsi="Symbol" w:hint="default"/>
+      </w:rPr>
+    </w:lvl>
+    <w:lvl w:ilvl="4">
+      <w:start w:val="1"/>
+      <w:numFmt w:val="bullet"/>
+      <w:lvlText w:val=""/>
+      <w:lvlJc w:val="left"/>
+      <w:pPr>
+        <w:ind w:left="2160" w:hanging="360"/>
+      </w:pPr>
+      <w:rPr>
+        <w:rFonts w:ascii="Symbol" w:hAnsi="Symbol" w:hint="default"/>
+      </w:rPr>
+    </w:lvl>
+    <w:lvl w:ilvl="5">
+      <w:start w:val="1"/>
+      <w:numFmt w:val="bullet"/>
+      <w:lvlText w:val=""/>
+      <w:lvlJc w:val="left"/>
+      <w:pPr>
+        <w:ind w:left="2520" w:hanging="360"/>
+      </w:pPr>
+      <w:rPr>
+        <w:rFonts w:ascii="Wingdings" w:hAnsi="Wingdings" w:hint="default"/>
+      </w:rPr>
+    </w:lvl>
+    <w:lvl w:ilvl="6">
+      <w:start w:val="1"/>
+      <w:numFmt w:val="bullet"/>
+      <w:lvlText w:val=""/>
+      <w:lvlJc w:val="left"/>
+      <w:pPr>
+        <w:ind w:left="2880" w:hanging="360"/>
+      </w:pPr>
+      <w:rPr>
+        <w:rFonts w:ascii="Wingdings" w:hAnsi="Wingdings" w:hint="default"/>
+      </w:rPr>
+    </w:lvl>
+    <w:lvl w:ilvl="7">
+      <w:start w:val="1"/>
+      <w:numFmt w:val="bullet"/>
+      <w:lvlText w:val=""/>
+      <w:lvlJc w:val="left"/>
+      <w:pPr>
+        <w:ind w:left="3240" w:hanging="360"/>
+      </w:pPr>
+      <w:rPr>
+        <w:rFonts w:ascii="Symbol" w:hAnsi="Symbol" w:hint="default"/>
+      </w:rPr>
+    </w:lvl>
+    <w:lvl w:ilvl="8">
+      <w:start w:val="1"/>
+      <w:numFmt w:val="bullet"/>
+      <w:lvlText w:val=""/>
+      <w:lvlJc w:val="left"/>
+      <w:pPr>
+        <w:ind w:left="3600" w:hanging="360"/>
+      </w:pPr>
+      <w:rPr>
+        <w:rFonts w:ascii="Symbol" w:hAnsi="Symbol" w:hint="default"/>
+      </w:rPr>
+    </w:lvl>
+  </w:abstractNum>
+  <w:abstractNum w:abstractNumId="4" w15:restartNumberingAfterBreak="0">
     <w:nsid w:val="375D36C8"/>
     <w:multiLevelType w:val="multilevel"/>
     <w:tmpl w:val="CF405D9C"/>
@@ -7819,7 +8011,7 @@
       </w:rPr>
     </w:lvl>
   </w:abstractNum>
-  <w:abstractNum w:abstractNumId="2" w15:restartNumberingAfterBreak="0">
+  <w:abstractNum w:abstractNumId="5" w15:restartNumberingAfterBreak="0">
     <w:nsid w:val="38B64F3D"/>
     <w:multiLevelType w:val="multilevel"/>
     <w:tmpl w:val="148E10D2"/>
@@ -7932,17 +8124,130 @@
       </w:rPr>
     </w:lvl>
   </w:abstractNum>
-  <w:abstractNum w:abstractNumId="3" w15:restartNumberingAfterBreak="0">
-    <w:nsid w:val="60E9123E"/>
+  <w:abstractNum w:abstractNumId="6" w15:restartNumberingAfterBreak="0">
+    <w:nsid w:val="52BF2DB8"/>
+    <w:multiLevelType w:val="multilevel"/>
+    <w:tmpl w:val="08090021"/>
+    <w:lvl w:ilvl="0">
+      <w:start w:val="1"/>
+      <w:numFmt w:val="bullet"/>
+      <w:lvlText w:val=""/>
+      <w:lvlJc w:val="left"/>
+      <w:pPr>
+        <w:ind w:left="720" w:hanging="360"/>
+      </w:pPr>
+      <w:rPr>
+        <w:rFonts w:ascii="Wingdings" w:hAnsi="Wingdings" w:hint="default"/>
+      </w:rPr>
+    </w:lvl>
+    <w:lvl w:ilvl="1">
+      <w:start w:val="1"/>
+      <w:numFmt w:val="bullet"/>
+      <w:lvlText w:val=""/>
+      <w:lvlJc w:val="left"/>
+      <w:pPr>
+        <w:ind w:left="1080" w:hanging="360"/>
+      </w:pPr>
+      <w:rPr>
+        <w:rFonts w:ascii="Wingdings" w:hAnsi="Wingdings" w:hint="default"/>
+      </w:rPr>
+    </w:lvl>
+    <w:lvl w:ilvl="2">
+      <w:start w:val="1"/>
+      <w:numFmt w:val="bullet"/>
+      <w:lvlText w:val=""/>
+      <w:lvlJc w:val="left"/>
+      <w:pPr>
+        <w:ind w:left="1440" w:hanging="360"/>
+      </w:pPr>
+      <w:rPr>
+        <w:rFonts w:ascii="Wingdings" w:hAnsi="Wingdings" w:hint="default"/>
+      </w:rPr>
+    </w:lvl>
+    <w:lvl w:ilvl="3">
+      <w:start w:val="1"/>
+      <w:numFmt w:val="bullet"/>
+      <w:lvlText w:val=""/>
+      <w:lvlJc w:val="left"/>
+      <w:pPr>
+        <w:ind w:left="1800" w:hanging="360"/>
+      </w:pPr>
+      <w:rPr>
+        <w:rFonts w:ascii="Symbol" w:hAnsi="Symbol" w:hint="default"/>
+      </w:rPr>
+    </w:lvl>
+    <w:lvl w:ilvl="4">
+      <w:start w:val="1"/>
+      <w:numFmt w:val="bullet"/>
+      <w:lvlText w:val=""/>
+      <w:lvlJc w:val="left"/>
+      <w:pPr>
+        <w:ind w:left="2160" w:hanging="360"/>
+      </w:pPr>
+      <w:rPr>
+        <w:rFonts w:ascii="Symbol" w:hAnsi="Symbol" w:hint="default"/>
+      </w:rPr>
+    </w:lvl>
+    <w:lvl w:ilvl="5">
+      <w:start w:val="1"/>
+      <w:numFmt w:val="bullet"/>
+      <w:lvlText w:val=""/>
+      <w:lvlJc w:val="left"/>
+      <w:pPr>
+        <w:ind w:left="2520" w:hanging="360"/>
+      </w:pPr>
+      <w:rPr>
+        <w:rFonts w:ascii="Wingdings" w:hAnsi="Wingdings" w:hint="default"/>
+      </w:rPr>
+    </w:lvl>
+    <w:lvl w:ilvl="6">
+      <w:start w:val="1"/>
+      <w:numFmt w:val="bullet"/>
+      <w:lvlText w:val=""/>
+      <w:lvlJc w:val="left"/>
+      <w:pPr>
+        <w:ind w:left="2880" w:hanging="360"/>
+      </w:pPr>
+      <w:rPr>
+        <w:rFonts w:ascii="Wingdings" w:hAnsi="Wingdings" w:hint="default"/>
+      </w:rPr>
+    </w:lvl>
+    <w:lvl w:ilvl="7">
+      <w:start w:val="1"/>
+      <w:numFmt w:val="bullet"/>
+      <w:lvlText w:val=""/>
+      <w:lvlJc w:val="left"/>
+      <w:pPr>
+        <w:ind w:left="3240" w:hanging="360"/>
+      </w:pPr>
+      <w:rPr>
+        <w:rFonts w:ascii="Symbol" w:hAnsi="Symbol" w:hint="default"/>
+      </w:rPr>
+    </w:lvl>
+    <w:lvl w:ilvl="8">
+      <w:start w:val="1"/>
+      <w:numFmt w:val="bullet"/>
+      <w:lvlText w:val=""/>
+      <w:lvlJc w:val="left"/>
+      <w:pPr>
+        <w:ind w:left="3600" w:hanging="360"/>
+      </w:pPr>
+      <w:rPr>
+        <w:rFonts w:ascii="Symbol" w:hAnsi="Symbol" w:hint="default"/>
+      </w:rPr>
+    </w:lvl>
+  </w:abstractNum>
+  <w:abstractNum w:abstractNumId="7" w15:restartNumberingAfterBreak="0">
+    <w:nsid w:val="5A7576BE"/>
     <w:multiLevelType w:val="hybridMultilevel"/>
-    <w:tmpl w:val="1A64E03A"/>
+    <w:tmpl w:val="44CCD314"/>
     <w:lvl w:ilvl="0" w:tplc="08090001">
       <w:start w:val="1"/>
       <w:numFmt w:val="bullet"/>
       <w:lvlText w:val=""/>
       <w:lvlJc w:val="left"/>
       <w:pPr>
-        <w:ind w:left="360" w:hanging="360"/>
+        <w:ind w:left="720" w:hanging="360"/>
       </w:pPr>
       <w:rPr>
         <w:rFonts w:ascii="Symbol" w:hAnsi="Symbol" w:hint="default"/>
@@ -7954,6 +8259,119 @@
       <w:lvlText w:val="o"/>
       <w:lvlJc w:val="left"/>
       <w:pPr>
+        <w:ind w:left="1440" w:hanging="360"/>
+      </w:pPr>
+      <w:rPr>
+        <w:rFonts w:ascii="Courier New" w:hAnsi="Courier New" w:cs="Courier New" w:hint="default"/>
+      </w:rPr>
+    </w:lvl>
+    <w:lvl w:ilvl="2" w:tplc="08090005">
+      <w:start w:val="1"/>
+      <w:numFmt w:val="bullet"/>
+      <w:lvlText w:val=""/>
+      <w:lvlJc w:val="left"/>
+      <w:pPr>
+        <w:ind w:left="2160" w:hanging="360"/>
+      </w:pPr>
+      <w:rPr>
+        <w:rFonts w:ascii="Wingdings" w:hAnsi="Wingdings" w:hint="default"/>
+      </w:rPr>
+    </w:lvl>
+    <w:lvl w:ilvl="3" w:tplc="08090001" w:tentative="1">
+      <w:start w:val="1"/>
+      <w:numFmt w:val="bullet"/>
+      <w:lvlText w:val=""/>
+      <w:lvlJc w:val="left"/>
+      <w:pPr>
+        <w:ind w:left="2880" w:hanging="360"/>
+      </w:pPr>
+      <w:rPr>
+        <w:rFonts w:ascii="Symbol" w:hAnsi="Symbol" w:hint="default"/>
+      </w:rPr>
+    </w:lvl>
+    <w:lvl w:ilvl="4" w:tplc="08090003" w:tentative="1">
+      <w:start w:val="1"/>
+      <w:numFmt w:val="bullet"/>
+      <w:lvlText w:val="o"/>
+      <w:lvlJc w:val="left"/>
+      <w:pPr>
+        <w:ind w:left="3600" w:hanging="360"/>
+      </w:pPr>
+      <w:rPr>
+        <w:rFonts w:ascii="Courier New" w:hAnsi="Courier New" w:cs="Courier New" w:hint="default"/>
+      </w:rPr>
+    </w:lvl>
+    <w:lvl w:ilvl="5" w:tplc="08090005" w:tentative="1">
+      <w:start w:val="1"/>
+      <w:numFmt w:val="bullet"/>
+      <w:lvlText w:val=""/>
+      <w:lvlJc w:val="left"/>
+      <w:pPr>
+        <w:ind w:left="4320" w:hanging="360"/>
+      </w:pPr>
+      <w:rPr>
+        <w:rFonts w:ascii="Wingdings" w:hAnsi="Wingdings" w:hint="default"/>
+      </w:rPr>
+    </w:lvl>
+    <w:lvl w:ilvl="6" w:tplc="08090001" w:tentative="1">
+      <w:start w:val="1"/>
+      <w:numFmt w:val="bullet"/>
+      <w:lvlText w:val=""/>
+      <w:lvlJc w:val="left"/>
+      <w:pPr>
+        <w:ind w:left="5040" w:hanging="360"/>
+      </w:pPr>
+      <w:rPr>
+        <w:rFonts w:ascii="Symbol" w:hAnsi="Symbol" w:hint="default"/>
+      </w:rPr>
+    </w:lvl>
+    <w:lvl w:ilvl="7" w:tplc="08090003" w:tentative="1">
+      <w:start w:val="1"/>
+      <w:numFmt w:val="bullet"/>
+      <w:lvlText w:val="o"/>
+      <w:lvlJc w:val="left"/>
+      <w:pPr>
+        <w:ind w:left="5760" w:hanging="360"/>
+      </w:pPr>
+      <w:rPr>
+        <w:rFonts w:ascii="Courier New" w:hAnsi="Courier New" w:cs="Courier New" w:hint="default"/>
+      </w:rPr>
+    </w:lvl>
+    <w:lvl w:ilvl="8" w:tplc="08090005" w:tentative="1">
+      <w:start w:val="1"/>
+      <w:numFmt w:val="bullet"/>
+      <w:lvlText w:val=""/>
+      <w:lvlJc w:val="left"/>
+      <w:pPr>
+        <w:ind w:left="6480" w:hanging="360"/>
+      </w:pPr>
+      <w:rPr>
+        <w:rFonts w:ascii="Wingdings" w:hAnsi="Wingdings" w:hint="default"/>
+      </w:rPr>
+    </w:lvl>
+  </w:abstractNum>
+  <w:abstractNum w:abstractNumId="8" w15:restartNumberingAfterBreak="0">
+    <w:nsid w:val="60E9123E"/>
+    <w:multiLevelType w:val="hybridMultilevel"/>
+    <w:tmpl w:val="1A64E03A"/>
+    <w:lvl w:ilvl="0" w:tplc="08090001">
+      <w:start w:val="1"/>
+      <w:numFmt w:val="bullet"/>
+      <w:lvlText w:val=""/>
+      <w:lvlJc w:val="left"/>
+      <w:pPr>
+        <w:ind w:left="360" w:hanging="360"/>
+      </w:pPr>
+      <w:rPr>
+        <w:rFonts w:ascii="Symbol" w:hAnsi="Symbol" w:hint="default"/>
+      </w:rPr>
+    </w:lvl>
+    <w:lvl w:ilvl="1" w:tplc="08090003">
+      <w:start w:val="1"/>
+      <w:numFmt w:val="bullet"/>
+      <w:lvlText w:val="o"/>
+      <w:lvlJc w:val="left"/>
+      <w:pPr>
         <w:ind w:left="1080" w:hanging="360"/>
       </w:pPr>
       <w:rPr>
@@ -8045,7 +8463,7 @@
       </w:rPr>
     </w:lvl>
   </w:abstractNum>
-  <w:abstractNum w:abstractNumId="4" w15:restartNumberingAfterBreak="0">
+  <w:abstractNum w:abstractNumId="9" w15:restartNumberingAfterBreak="0">
     <w:nsid w:val="765D23A3"/>
     <w:multiLevelType w:val="multilevel"/>
     <w:tmpl w:val="D2A25216"/>
@@ -8158,7 +8576,7 @@
       </w:rPr>
     </w:lvl>
   </w:abstractNum>
-  <w:abstractNum w:abstractNumId="5" w15:restartNumberingAfterBreak="0">
+  <w:abstractNum w:abstractNumId="10" w15:restartNumberingAfterBreak="0">
     <w:nsid w:val="7E500607"/>
     <w:multiLevelType w:val="hybridMultilevel"/>
     <w:tmpl w:val="F236CB00"/>
@@ -8245,22 +8663,37 @@
     </w:lvl>
   </w:abstractNum>
   <w:num w:numId="1" w16cid:durableId="1961766418">
+    <w:abstractNumId w:val="4"/>
+  </w:num>
+  <w:num w:numId="2" w16cid:durableId="359286804">
+    <w:abstractNumId w:val="9"/>
+  </w:num>
+  <w:num w:numId="3" w16cid:durableId="2028676791">
+    <w:abstractNumId w:val="10"/>
+  </w:num>
+  <w:num w:numId="4" w16cid:durableId="1396316994">
+    <w:abstractNumId w:val="8"/>
+  </w:num>
+  <w:num w:numId="5" w16cid:durableId="918057203">
     <w:abstractNumId w:val="1"/>
   </w:num>
-  <w:num w:numId="2" w16cid:durableId="359286804">
-    <w:abstractNumId w:val="4"/>
-  </w:num>
-  <w:num w:numId="3" w16cid:durableId="2028676791">
+  <w:num w:numId="6" w16cid:durableId="1366252710">
     <w:abstractNumId w:val="5"/>
   </w:num>
-  <w:num w:numId="4" w16cid:durableId="1396316994">
+  <w:num w:numId="7" w16cid:durableId="1124663389">
+    <w:abstractNumId w:val="0"/>
+  </w:num>
+  <w:num w:numId="8" w16cid:durableId="1107778373">
+    <w:abstractNumId w:val="2"/>
+  </w:num>
+  <w:num w:numId="9" w16cid:durableId="142624781">
+    <w:abstractNumId w:val="6"/>
+  </w:num>
+  <w:num w:numId="10" w16cid:durableId="281692332">
     <w:abstractNumId w:val="3"/>
   </w:num>
-  <w:num w:numId="5" w16cid:durableId="918057203">
-    <w:abstractNumId w:val="0"/>
-  </w:num>
-  <w:num w:numId="6" w16cid:durableId="1366252710">
-    <w:abstractNumId w:val="2"/>
+  <w:num w:numId="11" w16cid:durableId="1578705053">
+    <w:abstractNumId w:val="7"/>
   </w:num>
 </w:numbering>
 </file>

</xml_diff>

<commit_message>
test push to Justin branch
</commit_message>
<xml_diff>
--- a/Project Plan.docx
+++ b/Project Plan.docx
@@ -51,56 +51,6 @@
           <w:szCs w:val="52"/>
         </w:rPr>
         <w:t>NSW Traffic Penalty Data</w:t>
-      </w:r>
-    </w:p>
-    <w:p>
-      <w:pPr>
-        <w:rPr>
-          <w:b/>
-          <w:bCs/>
-        </w:rPr>
-      </w:pPr>
-      <w:r>
-        <w:rPr>
-          <w:b/>
-          <w:bCs/>
-        </w:rPr>
-        <w:t>Daehoon Seong</w:t>
-      </w:r>
-    </w:p>
-    <w:p>
-      <w:pPr>
-        <w:rPr>
-          <w:b/>
-          <w:bCs/>
-        </w:rPr>
-      </w:pPr>
-      <w:r>
-        <w:rPr>
-          <w:b/>
-          <w:bCs/>
-        </w:rPr>
-        <w:t>Waraphorn Srisomboonkamol</w:t>
-      </w:r>
-    </w:p>
-    <w:p>
-      <w:pPr>
-        <w:rPr>
-          <w:b/>
-          <w:bCs/>
-        </w:rPr>
-      </w:pPr>
-      <w:r>
-        <w:rPr>
-          <w:b/>
-          <w:bCs/>
-        </w:rPr>
-        <w:t>Justin Bilao</w:t>
-      </w:r>
-    </w:p>
-    <w:p>
-      <w:r>
-        <w:br w:type="page"/>
       </w:r>
     </w:p>
     <w:sdt>
@@ -2481,14 +2431,25 @@
                 <w:szCs w:val="22"/>
               </w:rPr>
             </w:pPr>
-            <w:r>
-              <w:rPr>
-                <w:rFonts w:ascii="Calibri" w:hAnsi="Calibri" w:cs="Calibri"/>
-                <w:b w:val="0"/>
-                <w:sz w:val="22"/>
-                <w:szCs w:val="22"/>
-              </w:rPr>
-              <w:t>Analyse Dataset of NSW Traffic P</w:t>
+            <w:proofErr w:type="spellStart"/>
+            <w:r>
+              <w:rPr>
+                <w:rFonts w:ascii="Calibri" w:hAnsi="Calibri" w:cs="Calibri"/>
+                <w:b w:val="0"/>
+                <w:sz w:val="22"/>
+                <w:szCs w:val="22"/>
+              </w:rPr>
+              <w:t>Analyse</w:t>
+            </w:r>
+            <w:proofErr w:type="spellEnd"/>
+            <w:r>
+              <w:rPr>
+                <w:rFonts w:ascii="Calibri" w:hAnsi="Calibri" w:cs="Calibri"/>
+                <w:b w:val="0"/>
+                <w:sz w:val="22"/>
+                <w:szCs w:val="22"/>
+              </w:rPr>
+              <w:t xml:space="preserve"> Dataset of NSW Traffic P</w:t>
             </w:r>
             <w:r>
               <w:rPr>
@@ -6504,7 +6465,15 @@
         <w:t>3.1.1 Define Objectives: 9 hours</w:t>
       </w:r>
       <w:r>
-        <w:t xml:space="preserve"> ( 3 member x 3 hours)</w:t>
+        <w:t xml:space="preserve"> </w:t>
+      </w:r>
+      <w:proofErr w:type="gramStart"/>
+      <w:r>
+        <w:t>( 3</w:t>
+      </w:r>
+      <w:proofErr w:type="gramEnd"/>
+      <w:r>
+        <w:t xml:space="preserve"> member x 3 hours)</w:t>
       </w:r>
     </w:p>
     <w:p>
@@ -6596,7 +6565,15 @@
         <w:t xml:space="preserve">: </w:t>
       </w:r>
       <w:r>
-        <w:t>The scope of the project for developing programs has a critical impact not only on the planning stages but also on the implementation, testing, and deployment stages. All members must understand the objectives defined in the previous WBS, and they need to define the scope of the project based on it. This project requires “a simple analysis and visualisation tool” and the lecturer already proposed the development environment and programming languages such as Miniconda and Python. Accordingly, all members investigate how they can develop this tool under the development environment and try to research frameworks and libraries utilised during the project.</w:t>
+        <w:t xml:space="preserve">The scope of the project for developing programs has a critical impact not only on the planning stages but also on the implementation, testing, and deployment stages. All members must understand the objectives defined in the previous WBS, and they need to define the scope of the project based on it. This project requires “a simple analysis and visualisation tool” and the lecturer already proposed the development environment and programming languages such as </w:t>
+      </w:r>
+      <w:proofErr w:type="spellStart"/>
+      <w:r>
+        <w:t>Miniconda</w:t>
+      </w:r>
+      <w:proofErr w:type="spellEnd"/>
+      <w:r>
+        <w:t xml:space="preserve"> and Python. Accordingly, all members investigate how they can develop this tool under the development environment and try to research frameworks and libraries utilised during the project.</w:t>
       </w:r>
     </w:p>
     <w:p>
@@ -7007,14 +6984,30 @@
         <w:rPr>
           <w:lang w:val="en-US" w:eastAsia="ko-KR"/>
         </w:rPr>
-        <w:t xml:space="preserve">describe the specific activities or functionalities that the software system must perform (Satzinger et al., 2016). For this project, the functionalities we will create are to extract the file data and </w:t>
-      </w:r>
+        <w:t>describe the specific activities or functionalities that the software system must perform (</w:t>
+      </w:r>
+      <w:proofErr w:type="spellStart"/>
+      <w:r>
+        <w:rPr>
+          <w:lang w:val="en-US" w:eastAsia="ko-KR"/>
+        </w:rPr>
+        <w:t>Satzinger</w:t>
+      </w:r>
+      <w:proofErr w:type="spellEnd"/>
+      <w:r>
+        <w:rPr>
+          <w:lang w:val="en-US" w:eastAsia="ko-KR"/>
+        </w:rPr>
+        <w:t xml:space="preserve"> et al., 2016). For this project, the functionalities we will create are to extract the file data and </w:t>
+      </w:r>
+      <w:proofErr w:type="spellStart"/>
       <w:r>
         <w:rPr>
           <w:lang w:val="en-US" w:eastAsia="ko-KR"/>
         </w:rPr>
         <w:t>visualise</w:t>
       </w:r>
+      <w:proofErr w:type="spellEnd"/>
       <w:r>
         <w:rPr>
           <w:lang w:val="en-US" w:eastAsia="ko-KR"/>
@@ -7092,7 +7085,21 @@
         <w:rPr>
           <w:lang w:val="en-US" w:eastAsia="ko-KR"/>
         </w:rPr>
-        <w:t xml:space="preserve">Non-functional requirements describe the features of the system like usability, reliability, performance, and security (Satzinger et al., 2016). For this project, we only consider usability and performance considering the features we submit to get the grade for our assignment. Other features like security and reliability are not needed. </w:t>
+        <w:t>Non-functional requirements describe the features of the system like usability, reliability, performance, and security (</w:t>
+      </w:r>
+      <w:proofErr w:type="spellStart"/>
+      <w:r>
+        <w:rPr>
+          <w:lang w:val="en-US" w:eastAsia="ko-KR"/>
+        </w:rPr>
+        <w:t>Satzinger</w:t>
+      </w:r>
+      <w:proofErr w:type="spellEnd"/>
+      <w:r>
+        <w:rPr>
+          <w:lang w:val="en-US" w:eastAsia="ko-KR"/>
+        </w:rPr>
+        <w:t xml:space="preserve"> et al., 2016). For this project, we only consider usability and performance considering the features we submit to get the grade for our assignment. Other features like security and reliability are not needed. </w:t>
       </w:r>
     </w:p>
     <w:p>
@@ -7352,7 +7359,29 @@
           <w:sz w:val="23"/>
           <w:szCs w:val="23"/>
         </w:rPr>
-        <w:t xml:space="preserve">What is a credit point?. </w:t>
+        <w:t xml:space="preserve">What is a credit </w:t>
+      </w:r>
+      <w:proofErr w:type="gramStart"/>
+      <w:r>
+        <w:rPr>
+          <w:rStyle w:val="Emphasis"/>
+          <w:rFonts w:ascii="Arial" w:hAnsi="Arial" w:cs="Arial"/>
+          <w:color w:val="000000"/>
+          <w:sz w:val="23"/>
+          <w:szCs w:val="23"/>
+        </w:rPr>
+        <w:t>point?.</w:t>
+      </w:r>
+      <w:proofErr w:type="gramEnd"/>
+      <w:r>
+        <w:rPr>
+          <w:rStyle w:val="Emphasis"/>
+          <w:rFonts w:ascii="Arial" w:hAnsi="Arial" w:cs="Arial"/>
+          <w:color w:val="000000"/>
+          <w:sz w:val="23"/>
+          <w:szCs w:val="23"/>
+        </w:rPr>
+        <w:t xml:space="preserve"> </w:t>
       </w:r>
       <w:r>
         <w:rPr>
@@ -7430,6 +7459,7 @@
           <w:szCs w:val="23"/>
         </w:rPr>
       </w:pPr>
+      <w:proofErr w:type="spellStart"/>
       <w:r>
         <w:rPr>
           <w:rFonts w:ascii="Arial" w:hAnsi="Arial" w:cs="Arial"/>
@@ -7437,7 +7467,57 @@
           <w:sz w:val="23"/>
           <w:szCs w:val="23"/>
         </w:rPr>
-        <w:t xml:space="preserve">Satzinger, J. W., Jackson, R. B., &amp; Burd, S. D. (2016). Systems analysis and design : in </w:t>
+        <w:t>Satzinger</w:t>
+      </w:r>
+      <w:proofErr w:type="spellEnd"/>
+      <w:r>
+        <w:rPr>
+          <w:rFonts w:ascii="Arial" w:hAnsi="Arial" w:cs="Arial"/>
+          <w:color w:val="000000"/>
+          <w:sz w:val="23"/>
+          <w:szCs w:val="23"/>
+        </w:rPr>
+        <w:t xml:space="preserve">, J. W., Jackson, R. B., &amp; </w:t>
+      </w:r>
+      <w:proofErr w:type="spellStart"/>
+      <w:r>
+        <w:rPr>
+          <w:rFonts w:ascii="Arial" w:hAnsi="Arial" w:cs="Arial"/>
+          <w:color w:val="000000"/>
+          <w:sz w:val="23"/>
+          <w:szCs w:val="23"/>
+        </w:rPr>
+        <w:t>Burd</w:t>
+      </w:r>
+      <w:proofErr w:type="spellEnd"/>
+      <w:r>
+        <w:rPr>
+          <w:rFonts w:ascii="Arial" w:hAnsi="Arial" w:cs="Arial"/>
+          <w:color w:val="000000"/>
+          <w:sz w:val="23"/>
+          <w:szCs w:val="23"/>
+        </w:rPr>
+        <w:t xml:space="preserve">, S. D. (2016). Systems analysis and </w:t>
+      </w:r>
+      <w:proofErr w:type="gramStart"/>
+      <w:r>
+        <w:rPr>
+          <w:rFonts w:ascii="Arial" w:hAnsi="Arial" w:cs="Arial"/>
+          <w:color w:val="000000"/>
+          <w:sz w:val="23"/>
+          <w:szCs w:val="23"/>
+        </w:rPr>
+        <w:t>design :</w:t>
+      </w:r>
+      <w:proofErr w:type="gramEnd"/>
+      <w:r>
+        <w:rPr>
+          <w:rFonts w:ascii="Arial" w:hAnsi="Arial" w:cs="Arial"/>
+          <w:color w:val="000000"/>
+          <w:sz w:val="23"/>
+          <w:szCs w:val="23"/>
+        </w:rPr>
+        <w:t xml:space="preserve"> in </w:t>
       </w:r>
     </w:p>
     <w:p>

</xml_diff>

<commit_message>
reupload original Project Plan.docx
</commit_message>
<xml_diff>
--- a/Project Plan.docx
+++ b/Project Plan.docx
@@ -51,6 +51,56 @@
           <w:szCs w:val="52"/>
         </w:rPr>
         <w:t>NSW Traffic Penalty Data</w:t>
+      </w:r>
+    </w:p>
+    <w:p>
+      <w:pPr>
+        <w:rPr>
+          <w:b/>
+          <w:bCs/>
+        </w:rPr>
+      </w:pPr>
+      <w:r>
+        <w:rPr>
+          <w:b/>
+          <w:bCs/>
+        </w:rPr>
+        <w:t>Daehoon Seong</w:t>
+      </w:r>
+    </w:p>
+    <w:p>
+      <w:pPr>
+        <w:rPr>
+          <w:b/>
+          <w:bCs/>
+        </w:rPr>
+      </w:pPr>
+      <w:r>
+        <w:rPr>
+          <w:b/>
+          <w:bCs/>
+        </w:rPr>
+        <w:t>Waraphorn Srisomboonkamol</w:t>
+      </w:r>
+    </w:p>
+    <w:p>
+      <w:pPr>
+        <w:rPr>
+          <w:b/>
+          <w:bCs/>
+        </w:rPr>
+      </w:pPr>
+      <w:r>
+        <w:rPr>
+          <w:b/>
+          <w:bCs/>
+        </w:rPr>
+        <w:t>Justin Bilao</w:t>
+      </w:r>
+    </w:p>
+    <w:p>
+      <w:r>
+        <w:br w:type="page"/>
       </w:r>
     </w:p>
     <w:sdt>
@@ -2431,25 +2481,14 @@
                 <w:szCs w:val="22"/>
               </w:rPr>
             </w:pPr>
-            <w:proofErr w:type="spellStart"/>
-            <w:r>
-              <w:rPr>
-                <w:rFonts w:ascii="Calibri" w:hAnsi="Calibri" w:cs="Calibri"/>
-                <w:b w:val="0"/>
-                <w:sz w:val="22"/>
-                <w:szCs w:val="22"/>
-              </w:rPr>
-              <w:t>Analyse</w:t>
-            </w:r>
-            <w:proofErr w:type="spellEnd"/>
-            <w:r>
-              <w:rPr>
-                <w:rFonts w:ascii="Calibri" w:hAnsi="Calibri" w:cs="Calibri"/>
-                <w:b w:val="0"/>
-                <w:sz w:val="22"/>
-                <w:szCs w:val="22"/>
-              </w:rPr>
-              <w:t xml:space="preserve"> Dataset of NSW Traffic P</w:t>
+            <w:r>
+              <w:rPr>
+                <w:rFonts w:ascii="Calibri" w:hAnsi="Calibri" w:cs="Calibri"/>
+                <w:b w:val="0"/>
+                <w:sz w:val="22"/>
+                <w:szCs w:val="22"/>
+              </w:rPr>
+              <w:t>Analyse Dataset of NSW Traffic P</w:t>
             </w:r>
             <w:r>
               <w:rPr>
@@ -6465,15 +6504,7 @@
         <w:t>3.1.1 Define Objectives: 9 hours</w:t>
       </w:r>
       <w:r>
-        <w:t xml:space="preserve"> </w:t>
-      </w:r>
-      <w:proofErr w:type="gramStart"/>
-      <w:r>
-        <w:t>( 3</w:t>
-      </w:r>
-      <w:proofErr w:type="gramEnd"/>
-      <w:r>
-        <w:t xml:space="preserve"> member x 3 hours)</w:t>
+        <w:t xml:space="preserve"> ( 3 member x 3 hours)</w:t>
       </w:r>
     </w:p>
     <w:p>
@@ -6565,15 +6596,7 @@
         <w:t xml:space="preserve">: </w:t>
       </w:r>
       <w:r>
-        <w:t xml:space="preserve">The scope of the project for developing programs has a critical impact not only on the planning stages but also on the implementation, testing, and deployment stages. All members must understand the objectives defined in the previous WBS, and they need to define the scope of the project based on it. This project requires “a simple analysis and visualisation tool” and the lecturer already proposed the development environment and programming languages such as </w:t>
-      </w:r>
-      <w:proofErr w:type="spellStart"/>
-      <w:r>
-        <w:t>Miniconda</w:t>
-      </w:r>
-      <w:proofErr w:type="spellEnd"/>
-      <w:r>
-        <w:t xml:space="preserve"> and Python. Accordingly, all members investigate how they can develop this tool under the development environment and try to research frameworks and libraries utilised during the project.</w:t>
+        <w:t>The scope of the project for developing programs has a critical impact not only on the planning stages but also on the implementation, testing, and deployment stages. All members must understand the objectives defined in the previous WBS, and they need to define the scope of the project based on it. This project requires “a simple analysis and visualisation tool” and the lecturer already proposed the development environment and programming languages such as Miniconda and Python. Accordingly, all members investigate how they can develop this tool under the development environment and try to research frameworks and libraries utilised during the project.</w:t>
       </w:r>
     </w:p>
     <w:p>
@@ -6984,30 +7007,14 @@
         <w:rPr>
           <w:lang w:val="en-US" w:eastAsia="ko-KR"/>
         </w:rPr>
-        <w:t>describe the specific activities or functionalities that the software system must perform (</w:t>
-      </w:r>
-      <w:proofErr w:type="spellStart"/>
-      <w:r>
-        <w:rPr>
-          <w:lang w:val="en-US" w:eastAsia="ko-KR"/>
-        </w:rPr>
-        <w:t>Satzinger</w:t>
-      </w:r>
-      <w:proofErr w:type="spellEnd"/>
-      <w:r>
-        <w:rPr>
-          <w:lang w:val="en-US" w:eastAsia="ko-KR"/>
-        </w:rPr>
-        <w:t xml:space="preserve"> et al., 2016). For this project, the functionalities we will create are to extract the file data and </w:t>
-      </w:r>
-      <w:proofErr w:type="spellStart"/>
+        <w:t xml:space="preserve">describe the specific activities or functionalities that the software system must perform (Satzinger et al., 2016). For this project, the functionalities we will create are to extract the file data and </w:t>
+      </w:r>
       <w:r>
         <w:rPr>
           <w:lang w:val="en-US" w:eastAsia="ko-KR"/>
         </w:rPr>
         <w:t>visualise</w:t>
       </w:r>
-      <w:proofErr w:type="spellEnd"/>
       <w:r>
         <w:rPr>
           <w:lang w:val="en-US" w:eastAsia="ko-KR"/>
@@ -7085,21 +7092,7 @@
         <w:rPr>
           <w:lang w:val="en-US" w:eastAsia="ko-KR"/>
         </w:rPr>
-        <w:t>Non-functional requirements describe the features of the system like usability, reliability, performance, and security (</w:t>
-      </w:r>
-      <w:proofErr w:type="spellStart"/>
-      <w:r>
-        <w:rPr>
-          <w:lang w:val="en-US" w:eastAsia="ko-KR"/>
-        </w:rPr>
-        <w:t>Satzinger</w:t>
-      </w:r>
-      <w:proofErr w:type="spellEnd"/>
-      <w:r>
-        <w:rPr>
-          <w:lang w:val="en-US" w:eastAsia="ko-KR"/>
-        </w:rPr>
-        <w:t xml:space="preserve"> et al., 2016). For this project, we only consider usability and performance considering the features we submit to get the grade for our assignment. Other features like security and reliability are not needed. </w:t>
+        <w:t xml:space="preserve">Non-functional requirements describe the features of the system like usability, reliability, performance, and security (Satzinger et al., 2016). For this project, we only consider usability and performance considering the features we submit to get the grade for our assignment. Other features like security and reliability are not needed. </w:t>
       </w:r>
     </w:p>
     <w:p>
@@ -7359,29 +7352,7 @@
           <w:sz w:val="23"/>
           <w:szCs w:val="23"/>
         </w:rPr>
-        <w:t xml:space="preserve">What is a credit </w:t>
-      </w:r>
-      <w:proofErr w:type="gramStart"/>
-      <w:r>
-        <w:rPr>
-          <w:rStyle w:val="Emphasis"/>
-          <w:rFonts w:ascii="Arial" w:hAnsi="Arial" w:cs="Arial"/>
-          <w:color w:val="000000"/>
-          <w:sz w:val="23"/>
-          <w:szCs w:val="23"/>
-        </w:rPr>
-        <w:t>point?.</w:t>
-      </w:r>
-      <w:proofErr w:type="gramEnd"/>
-      <w:r>
-        <w:rPr>
-          <w:rStyle w:val="Emphasis"/>
-          <w:rFonts w:ascii="Arial" w:hAnsi="Arial" w:cs="Arial"/>
-          <w:color w:val="000000"/>
-          <w:sz w:val="23"/>
-          <w:szCs w:val="23"/>
-        </w:rPr>
-        <w:t xml:space="preserve"> </w:t>
+        <w:t xml:space="preserve">What is a credit point?. </w:t>
       </w:r>
       <w:r>
         <w:rPr>
@@ -7459,7 +7430,6 @@
           <w:szCs w:val="23"/>
         </w:rPr>
       </w:pPr>
-      <w:proofErr w:type="spellStart"/>
       <w:r>
         <w:rPr>
           <w:rFonts w:ascii="Arial" w:hAnsi="Arial" w:cs="Arial"/>
@@ -7467,57 +7437,7 @@
           <w:sz w:val="23"/>
           <w:szCs w:val="23"/>
         </w:rPr>
-        <w:t>Satzinger</w:t>
-      </w:r>
-      <w:proofErr w:type="spellEnd"/>
-      <w:r>
-        <w:rPr>
-          <w:rFonts w:ascii="Arial" w:hAnsi="Arial" w:cs="Arial"/>
-          <w:color w:val="000000"/>
-          <w:sz w:val="23"/>
-          <w:szCs w:val="23"/>
-        </w:rPr>
-        <w:t xml:space="preserve">, J. W., Jackson, R. B., &amp; </w:t>
-      </w:r>
-      <w:proofErr w:type="spellStart"/>
-      <w:r>
-        <w:rPr>
-          <w:rFonts w:ascii="Arial" w:hAnsi="Arial" w:cs="Arial"/>
-          <w:color w:val="000000"/>
-          <w:sz w:val="23"/>
-          <w:szCs w:val="23"/>
-        </w:rPr>
-        <w:t>Burd</w:t>
-      </w:r>
-      <w:proofErr w:type="spellEnd"/>
-      <w:r>
-        <w:rPr>
-          <w:rFonts w:ascii="Arial" w:hAnsi="Arial" w:cs="Arial"/>
-          <w:color w:val="000000"/>
-          <w:sz w:val="23"/>
-          <w:szCs w:val="23"/>
-        </w:rPr>
-        <w:t xml:space="preserve">, S. D. (2016). Systems analysis and </w:t>
-      </w:r>
-      <w:proofErr w:type="gramStart"/>
-      <w:r>
-        <w:rPr>
-          <w:rFonts w:ascii="Arial" w:hAnsi="Arial" w:cs="Arial"/>
-          <w:color w:val="000000"/>
-          <w:sz w:val="23"/>
-          <w:szCs w:val="23"/>
-        </w:rPr>
-        <w:t>design :</w:t>
-      </w:r>
-      <w:proofErr w:type="gramEnd"/>
-      <w:r>
-        <w:rPr>
-          <w:rFonts w:ascii="Arial" w:hAnsi="Arial" w:cs="Arial"/>
-          <w:color w:val="000000"/>
-          <w:sz w:val="23"/>
-          <w:szCs w:val="23"/>
-        </w:rPr>
-        <w:t xml:space="preserve"> in </w:t>
+        <w:t xml:space="preserve">Satzinger, J. W., Jackson, R. B., &amp; Burd, S. D. (2016). Systems analysis and design : in </w:t>
       </w:r>
     </w:p>
     <w:p>

</xml_diff>

<commit_message>
upload to main branch test 1
</commit_message>
<xml_diff>
--- a/Project Plan.docx
+++ b/Project Plan.docx
@@ -96,6 +96,29 @@
           <w:bCs/>
         </w:rPr>
         <w:t>Justin Bilao</w:t>
+      </w:r>
+    </w:p>
+    <w:p>
+      <w:pPr>
+        <w:rPr>
+          <w:b/>
+          <w:bCs/>
+        </w:rPr>
+      </w:pPr>
+    </w:p>
+    <w:p>
+      <w:pPr>
+        <w:rPr>
+          <w:b/>
+          <w:bCs/>
+        </w:rPr>
+      </w:pPr>
+      <w:r>
+        <w:rPr>
+          <w:b/>
+          <w:bCs/>
+        </w:rPr>
+        <w:t>Test upload to main</w:t>
       </w:r>
     </w:p>
     <w:p>
@@ -836,10 +859,7 @@
         </w:numPr>
       </w:pPr>
       <w:r>
-        <w:t>User-Defined Period Analysis:</w:t>
-      </w:r>
-      <w:r>
-        <w:t xml:space="preserve"> </w:t>
+        <w:t xml:space="preserve">User-Defined Period Analysis: </w:t>
       </w:r>
     </w:p>
     <w:p>

</xml_diff>